<commit_message>
Create the Report to the LT5
</commit_message>
<xml_diff>
--- a/Labs/ЛР5/ЛР5.docx
+++ b/Labs/ЛР5/ЛР5.docx
@@ -29,7 +29,7 @@
         <w:p>
           <w:pPr>
             <w:spacing w:line="360" w:lineRule="exact"/>
-            <w:ind w:left="720" w:firstLine="720"/>
+            <w:ind w:left="1440" w:firstLine="720"/>
             <w:rPr>
               <w:rFonts w:ascii="Times New Roman" w:eastAsia="Times New Roman" w:hAnsi="Times New Roman" w:cs="Times New Roman"/>
               <w:color w:val="000000"/>
@@ -625,25 +625,25 @@
               <w:szCs w:val="28"/>
               <w:lang w:val="ru-RU"/>
             </w:rPr>
-            <w:t xml:space="preserve">Задание </w:t>
-          </w:r>
-          <w:r>
-            <w:rPr>
-              <w:rFonts w:ascii="Times New Roman" w:hAnsi="Times New Roman" w:cs="Times New Roman"/>
-              <w:sz w:val="28"/>
-              <w:szCs w:val="28"/>
-              <w:lang w:val="ru-RU"/>
-            </w:rPr>
-            <w:t>1.</w:t>
-          </w:r>
-          <w:r>
-            <w:rPr>
-              <w:rFonts w:ascii="Times New Roman" w:hAnsi="Times New Roman" w:cs="Times New Roman"/>
-              <w:sz w:val="28"/>
-              <w:szCs w:val="28"/>
-              <w:lang w:val="ru-RU"/>
-            </w:rPr>
-            <w:t xml:space="preserve"> По полученному базовому классу (из предыдущей лабораторной работы) создать классы наследников по двум разным ветвям наследования (B←P1←P11 и B←P2←P21):</w:t>
+            <w:t>Задание</w:t>
+          </w:r>
+          <w:r>
+            <w:rPr>
+              <w:rFonts w:ascii="Times New Roman" w:hAnsi="Times New Roman" w:cs="Times New Roman"/>
+              <w:sz w:val="28"/>
+              <w:szCs w:val="28"/>
+              <w:lang w:val="ru-RU"/>
+            </w:rPr>
+            <w:t xml:space="preserve"> </w:t>
+          </w:r>
+          <w:r>
+            <w:rPr>
+              <w:rFonts w:ascii="Times New Roman" w:hAnsi="Times New Roman" w:cs="Times New Roman"/>
+              <w:sz w:val="28"/>
+              <w:szCs w:val="28"/>
+              <w:lang w:val="ru-RU"/>
+            </w:rPr>
+            <w:t>1. Построить шаблонный класс, который будет описывать элемент хранимых данных, доступ к ним, сравнение элементов и т.п. по необходимости.</w:t>
           </w:r>
         </w:p>
         <w:p>
@@ -665,17 +665,241 @@
               <w:szCs w:val="28"/>
               <w:lang w:val="ru-RU"/>
             </w:rPr>
-            <w:t>-</w:t>
-          </w:r>
-          <w:r>
-            <w:rPr>
-              <w:rFonts w:ascii="Times New Roman" w:hAnsi="Times New Roman" w:cs="Times New Roman"/>
-              <w:sz w:val="28"/>
-              <w:szCs w:val="28"/>
-              <w:lang w:val="ru-RU"/>
-            </w:rPr>
-            <w:tab/>
-            <w:t>во всех классах должны быть свои данные (характеристики объектов);</w:t>
+            <w:t>2. Построить контейнерный шаблонный класс операций над элементами данных, включающий операции:</w:t>
+          </w:r>
+        </w:p>
+        <w:p>
+          <w:pPr>
+            <w:pStyle w:val="a9"/>
+            <w:numPr>
+              <w:ilvl w:val="0"/>
+              <w:numId w:val="1"/>
+            </w:numPr>
+            <w:spacing w:line="360" w:lineRule="exact"/>
+            <w:jc w:val="both"/>
+            <w:rPr>
+              <w:rFonts w:ascii="Times New Roman" w:hAnsi="Times New Roman" w:cs="Times New Roman"/>
+              <w:sz w:val="28"/>
+              <w:szCs w:val="28"/>
+              <w:lang w:val="ru-RU"/>
+            </w:rPr>
+          </w:pPr>
+          <w:r>
+            <w:rPr>
+              <w:rFonts w:ascii="Times New Roman" w:hAnsi="Times New Roman" w:cs="Times New Roman"/>
+              <w:sz w:val="28"/>
+              <w:szCs w:val="28"/>
+              <w:lang w:val="ru-RU"/>
+            </w:rPr>
+            <w:t>добавления;</w:t>
+          </w:r>
+        </w:p>
+        <w:p>
+          <w:pPr>
+            <w:pStyle w:val="a9"/>
+            <w:numPr>
+              <w:ilvl w:val="0"/>
+              <w:numId w:val="1"/>
+            </w:numPr>
+            <w:spacing w:line="360" w:lineRule="exact"/>
+            <w:jc w:val="both"/>
+            <w:rPr>
+              <w:rFonts w:ascii="Times New Roman" w:hAnsi="Times New Roman" w:cs="Times New Roman"/>
+              <w:sz w:val="28"/>
+              <w:szCs w:val="28"/>
+              <w:lang w:val="ru-RU"/>
+            </w:rPr>
+          </w:pPr>
+          <w:r>
+            <w:rPr>
+              <w:rFonts w:ascii="Times New Roman" w:hAnsi="Times New Roman" w:cs="Times New Roman"/>
+              <w:sz w:val="28"/>
+              <w:szCs w:val="28"/>
+              <w:lang w:val="ru-RU"/>
+            </w:rPr>
+            <w:t>удаления;</w:t>
+          </w:r>
+        </w:p>
+        <w:p>
+          <w:pPr>
+            <w:pStyle w:val="a9"/>
+            <w:numPr>
+              <w:ilvl w:val="0"/>
+              <w:numId w:val="1"/>
+            </w:numPr>
+            <w:spacing w:line="360" w:lineRule="exact"/>
+            <w:jc w:val="both"/>
+            <w:rPr>
+              <w:rFonts w:ascii="Times New Roman" w:hAnsi="Times New Roman" w:cs="Times New Roman"/>
+              <w:sz w:val="28"/>
+              <w:szCs w:val="28"/>
+              <w:lang w:val="ru-RU"/>
+            </w:rPr>
+          </w:pPr>
+          <w:r>
+            <w:rPr>
+              <w:rFonts w:ascii="Times New Roman" w:hAnsi="Times New Roman" w:cs="Times New Roman"/>
+              <w:sz w:val="28"/>
+              <w:szCs w:val="28"/>
+              <w:lang w:val="ru-RU"/>
+            </w:rPr>
+            <w:t>поиска;</w:t>
+          </w:r>
+        </w:p>
+        <w:p>
+          <w:pPr>
+            <w:pStyle w:val="a9"/>
+            <w:numPr>
+              <w:ilvl w:val="0"/>
+              <w:numId w:val="1"/>
+            </w:numPr>
+            <w:spacing w:line="360" w:lineRule="exact"/>
+            <w:jc w:val="both"/>
+            <w:rPr>
+              <w:rFonts w:ascii="Times New Roman" w:hAnsi="Times New Roman" w:cs="Times New Roman"/>
+              <w:sz w:val="28"/>
+              <w:szCs w:val="28"/>
+              <w:lang w:val="ru-RU"/>
+            </w:rPr>
+          </w:pPr>
+          <w:r>
+            <w:rPr>
+              <w:rFonts w:ascii="Times New Roman" w:hAnsi="Times New Roman" w:cs="Times New Roman"/>
+              <w:sz w:val="28"/>
+              <w:szCs w:val="28"/>
+              <w:lang w:val="ru-RU"/>
+            </w:rPr>
+            <w:t>просмотра;</w:t>
+          </w:r>
+        </w:p>
+        <w:p>
+          <w:pPr>
+            <w:pStyle w:val="a9"/>
+            <w:numPr>
+              <w:ilvl w:val="0"/>
+              <w:numId w:val="1"/>
+            </w:numPr>
+            <w:spacing w:line="360" w:lineRule="exact"/>
+            <w:jc w:val="both"/>
+            <w:rPr>
+              <w:rFonts w:ascii="Times New Roman" w:hAnsi="Times New Roman" w:cs="Times New Roman"/>
+              <w:sz w:val="28"/>
+              <w:szCs w:val="28"/>
+              <w:lang w:val="ru-RU"/>
+            </w:rPr>
+          </w:pPr>
+          <w:r>
+            <w:rPr>
+              <w:rFonts w:ascii="Times New Roman" w:hAnsi="Times New Roman" w:cs="Times New Roman"/>
+              <w:sz w:val="28"/>
+              <w:szCs w:val="28"/>
+              <w:lang w:val="ru-RU"/>
+            </w:rPr>
+            <w:t>сортировки элементов;</w:t>
+          </w:r>
+        </w:p>
+        <w:p>
+          <w:pPr>
+            <w:pStyle w:val="a9"/>
+            <w:numPr>
+              <w:ilvl w:val="0"/>
+              <w:numId w:val="1"/>
+            </w:numPr>
+            <w:spacing w:line="360" w:lineRule="exact"/>
+            <w:jc w:val="both"/>
+            <w:rPr>
+              <w:rFonts w:ascii="Times New Roman" w:hAnsi="Times New Roman" w:cs="Times New Roman"/>
+              <w:sz w:val="28"/>
+              <w:szCs w:val="28"/>
+              <w:lang w:val="ru-RU"/>
+            </w:rPr>
+          </w:pPr>
+          <w:r>
+            <w:rPr>
+              <w:rFonts w:ascii="Times New Roman" w:hAnsi="Times New Roman" w:cs="Times New Roman"/>
+              <w:sz w:val="28"/>
+              <w:szCs w:val="28"/>
+              <w:lang w:val="ru-RU"/>
+            </w:rPr>
+            <w:t>перестановки элементов в обратном порядке;</w:t>
+          </w:r>
+        </w:p>
+        <w:p>
+          <w:pPr>
+            <w:pStyle w:val="a9"/>
+            <w:numPr>
+              <w:ilvl w:val="0"/>
+              <w:numId w:val="1"/>
+            </w:numPr>
+            <w:spacing w:line="360" w:lineRule="exact"/>
+            <w:jc w:val="both"/>
+            <w:rPr>
+              <w:rFonts w:ascii="Times New Roman" w:hAnsi="Times New Roman" w:cs="Times New Roman"/>
+              <w:sz w:val="28"/>
+              <w:szCs w:val="28"/>
+              <w:lang w:val="ru-RU"/>
+            </w:rPr>
+          </w:pPr>
+          <w:r>
+            <w:rPr>
+              <w:rFonts w:ascii="Times New Roman" w:hAnsi="Times New Roman" w:cs="Times New Roman"/>
+              <w:sz w:val="28"/>
+              <w:szCs w:val="28"/>
+              <w:lang w:val="ru-RU"/>
+            </w:rPr>
+            <w:t>замены всех подобных элементов по заданному ключу;</w:t>
+          </w:r>
+        </w:p>
+        <w:p>
+          <w:pPr>
+            <w:pStyle w:val="a9"/>
+            <w:numPr>
+              <w:ilvl w:val="0"/>
+              <w:numId w:val="1"/>
+            </w:numPr>
+            <w:spacing w:line="360" w:lineRule="exact"/>
+            <w:jc w:val="both"/>
+            <w:rPr>
+              <w:rFonts w:ascii="Times New Roman" w:hAnsi="Times New Roman" w:cs="Times New Roman"/>
+              <w:sz w:val="28"/>
+              <w:szCs w:val="28"/>
+              <w:lang w:val="ru-RU"/>
+            </w:rPr>
+          </w:pPr>
+          <w:r>
+            <w:rPr>
+              <w:rFonts w:ascii="Times New Roman" w:hAnsi="Times New Roman" w:cs="Times New Roman"/>
+              <w:sz w:val="28"/>
+              <w:szCs w:val="28"/>
+              <w:lang w:val="ru-RU"/>
+            </w:rPr>
+            <w:t>поиска максимального элемента;</w:t>
+          </w:r>
+        </w:p>
+        <w:p>
+          <w:pPr>
+            <w:pStyle w:val="a9"/>
+            <w:numPr>
+              <w:ilvl w:val="0"/>
+              <w:numId w:val="1"/>
+            </w:numPr>
+            <w:spacing w:line="360" w:lineRule="exact"/>
+            <w:jc w:val="both"/>
+            <w:rPr>
+              <w:rFonts w:ascii="Times New Roman" w:hAnsi="Times New Roman" w:cs="Times New Roman"/>
+              <w:sz w:val="28"/>
+              <w:szCs w:val="28"/>
+              <w:lang w:val="ru-RU"/>
+            </w:rPr>
+          </w:pPr>
+          <w:r>
+            <w:rPr>
+              <w:rFonts w:ascii="Times New Roman" w:hAnsi="Times New Roman" w:cs="Times New Roman"/>
+              <w:sz w:val="28"/>
+              <w:szCs w:val="28"/>
+              <w:lang w:val="ru-RU"/>
+            </w:rPr>
+            <w:t>остальные функции добавлять по необходимости.</w:t>
           </w:r>
         </w:p>
         <w:p>
@@ -697,7 +921,7 @@
               <w:szCs w:val="28"/>
               <w:lang w:val="ru-RU"/>
             </w:rPr>
-            <w:t>-</w:t>
+            <w:t>3.</w:t>
           </w:r>
           <w:r>
             <w:rPr>
@@ -707,7 +931,7 @@
               <w:lang w:val="ru-RU"/>
             </w:rPr>
             <w:tab/>
-            <w:t>во всех классах создать конструкторы инициализации объектов для всех классов (не забыть про передачу параметров в конструкции базовых классов);</w:t>
+            <w:t>Для данного контейнерного класса предусмотреть при формировании элемента задание режима уникальных элементов (т.е. проверку на дублирование значений элементов).</w:t>
           </w:r>
         </w:p>
         <w:p>
@@ -716,30 +940,166 @@
             <w:ind w:firstLine="720"/>
             <w:jc w:val="both"/>
             <w:rPr>
+              <w:rFonts w:ascii="Times New Roman" w:hAnsi="Times New Roman" w:cs="Times New Roman"/>
+              <w:sz w:val="28"/>
+              <w:szCs w:val="28"/>
+              <w:lang w:val="ru-RU"/>
+            </w:rPr>
+          </w:pPr>
+          <w:r>
+            <w:rPr>
+              <w:rFonts w:ascii="Times New Roman" w:hAnsi="Times New Roman" w:cs="Times New Roman"/>
+              <w:sz w:val="28"/>
+              <w:szCs w:val="28"/>
+              <w:lang w:val="ru-RU"/>
+            </w:rPr>
+            <w:t xml:space="preserve">4. Для обработки всех ошибочных ситуаций использовать конструкцию </w:t>
+          </w:r>
+          <w:proofErr w:type="spellStart"/>
+          <w:r>
+            <w:rPr>
+              <w:rFonts w:ascii="Times New Roman" w:hAnsi="Times New Roman" w:cs="Times New Roman"/>
+              <w:sz w:val="28"/>
+              <w:szCs w:val="28"/>
+              <w:lang w:val="ru-RU"/>
+            </w:rPr>
+            <w:t>try</w:t>
+          </w:r>
+          <w:proofErr w:type="spellEnd"/>
+          <w:r>
+            <w:rPr>
+              <w:rFonts w:ascii="Times New Roman" w:hAnsi="Times New Roman" w:cs="Times New Roman"/>
+              <w:sz w:val="28"/>
+              <w:szCs w:val="28"/>
+              <w:lang w:val="ru-RU"/>
+            </w:rPr>
+            <w:t>…</w:t>
+          </w:r>
+          <w:proofErr w:type="spellStart"/>
+          <w:proofErr w:type="gramStart"/>
+          <w:r>
+            <w:rPr>
+              <w:rFonts w:ascii="Times New Roman" w:hAnsi="Times New Roman" w:cs="Times New Roman"/>
+              <w:sz w:val="28"/>
+              <w:szCs w:val="28"/>
+              <w:lang w:val="ru-RU"/>
+            </w:rPr>
+            <w:t>catch</w:t>
+          </w:r>
+          <w:proofErr w:type="spellEnd"/>
+          <w:r>
+            <w:rPr>
+              <w:rFonts w:ascii="Times New Roman" w:hAnsi="Times New Roman" w:cs="Times New Roman"/>
+              <w:sz w:val="28"/>
+              <w:szCs w:val="28"/>
+              <w:lang w:val="ru-RU"/>
+            </w:rPr>
+            <w:t>(</w:t>
+          </w:r>
+          <w:proofErr w:type="gramEnd"/>
+          <w:r>
+            <w:rPr>
+              <w:rFonts w:ascii="Times New Roman" w:hAnsi="Times New Roman" w:cs="Times New Roman"/>
+              <w:sz w:val="28"/>
+              <w:szCs w:val="28"/>
+              <w:lang w:val="ru-RU"/>
+            </w:rPr>
+            <w:t>).</w:t>
+          </w:r>
+        </w:p>
+        <w:p>
+          <w:pPr>
+            <w:spacing w:line="360" w:lineRule="exact"/>
+            <w:ind w:firstLine="720"/>
+            <w:jc w:val="both"/>
+            <w:rPr>
+              <w:rFonts w:ascii="Times New Roman" w:hAnsi="Times New Roman" w:cs="Times New Roman"/>
+              <w:sz w:val="28"/>
+              <w:szCs w:val="28"/>
+              <w:lang w:val="ru-RU"/>
+            </w:rPr>
+          </w:pPr>
+          <w:r>
+            <w:rPr>
+              <w:rFonts w:ascii="Times New Roman" w:hAnsi="Times New Roman" w:cs="Times New Roman"/>
+              <w:sz w:val="28"/>
+              <w:szCs w:val="28"/>
+              <w:lang w:val="ru-RU"/>
+            </w:rPr>
+            <w:t>4.</w:t>
+          </w:r>
+          <w:r>
+            <w:rPr>
+              <w:rFonts w:ascii="Times New Roman" w:hAnsi="Times New Roman" w:cs="Times New Roman"/>
+              <w:sz w:val="28"/>
+              <w:szCs w:val="28"/>
+              <w:lang w:val="ru-RU"/>
+            </w:rPr>
+            <w:tab/>
+            <w:t>Дополнительно к контейнеру рекомендуется реализовать класс-итератор.</w:t>
+          </w:r>
+        </w:p>
+        <w:p>
+          <w:pPr>
+            <w:spacing w:line="360" w:lineRule="exact"/>
+            <w:ind w:firstLine="720"/>
+            <w:jc w:val="both"/>
+            <w:rPr>
+              <w:rFonts w:ascii="Times New Roman" w:hAnsi="Times New Roman" w:cs="Times New Roman"/>
+              <w:sz w:val="28"/>
+              <w:szCs w:val="28"/>
+              <w:lang w:val="ru-RU"/>
+            </w:rPr>
+          </w:pPr>
+          <w:r>
+            <w:rPr>
+              <w:rFonts w:ascii="Times New Roman" w:hAnsi="Times New Roman" w:cs="Times New Roman"/>
+              <w:sz w:val="28"/>
+              <w:szCs w:val="28"/>
+              <w:lang w:val="ru-RU"/>
+            </w:rPr>
+            <w:t xml:space="preserve">5. В </w:t>
+          </w:r>
+          <w:proofErr w:type="spellStart"/>
+          <w:r>
+            <w:rPr>
+              <w:rFonts w:ascii="Times New Roman" w:hAnsi="Times New Roman" w:cs="Times New Roman"/>
+              <w:sz w:val="28"/>
+              <w:szCs w:val="28"/>
+              <w:lang w:val="ru-RU"/>
+            </w:rPr>
+            <w:t>Main</w:t>
+          </w:r>
+          <w:proofErr w:type="spellEnd"/>
+          <w:r>
+            <w:rPr>
+              <w:rFonts w:ascii="Times New Roman" w:hAnsi="Times New Roman" w:cs="Times New Roman"/>
+              <w:sz w:val="28"/>
+              <w:szCs w:val="28"/>
+              <w:lang w:val="ru-RU"/>
+            </w:rPr>
+            <w:t xml:space="preserve"> создать три экземпляра шаблонного класса-контейнера для разных типов данных. Работа с этими объектами должна демонстрироваться на следующих операциях: добавить – просмотреть – найти – удалить – найти – просмотреть. </w:t>
+          </w:r>
+        </w:p>
+        <w:p>
+          <w:pPr>
+            <w:spacing w:line="360" w:lineRule="exact"/>
+            <w:ind w:firstLine="720"/>
+            <w:jc w:val="both"/>
+            <w:rPr>
               <w:rFonts w:ascii="Times New Roman" w:eastAsiaTheme="minorEastAsia" w:hAnsi="Times New Roman" w:cs="Times New Roman"/>
               <w:sz w:val="28"/>
               <w:szCs w:val="28"/>
-              <w:lang w:val="ru-RU"/>
-            </w:rPr>
-          </w:pPr>
-          <w:r>
-            <w:rPr>
-              <w:rFonts w:ascii="Times New Roman" w:hAnsi="Times New Roman" w:cs="Times New Roman"/>
-              <w:sz w:val="28"/>
-              <w:szCs w:val="28"/>
-              <w:lang w:val="ru-RU"/>
-            </w:rPr>
-            <w:t>-</w:t>
-          </w:r>
-          <w:r>
-            <w:rPr>
-              <w:rFonts w:ascii="Times New Roman" w:hAnsi="Times New Roman" w:cs="Times New Roman"/>
-              <w:sz w:val="28"/>
-              <w:szCs w:val="28"/>
-              <w:lang w:val="ru-RU"/>
-            </w:rPr>
-            <w:tab/>
-            <w:t>остальные методы создавать по необходимости.</w:t>
+            </w:rPr>
+          </w:pPr>
+          <w:r>
+            <w:rPr>
+              <w:rFonts w:ascii="Times New Roman" w:hAnsi="Times New Roman" w:cs="Times New Roman"/>
+              <w:sz w:val="28"/>
+              <w:szCs w:val="28"/>
+              <w:lang w:val="ru-RU"/>
+            </w:rPr>
+            <w:t>6. Отладить и выполнить полученную программу. Проверить обработку исключительных ситуаций (например, чтение из пустого стека, дублирование объектов и т.п.).</w:t>
           </w:r>
         </w:p>
         <w:bookmarkEnd w:id="0"/>
@@ -778,241 +1138,84 @@
               <w:szCs w:val="28"/>
               <w:lang w:val="ru-RU"/>
             </w:rPr>
-            <w:t>(</w:t>
-          </w:r>
-          <w:r>
-            <w:rPr>
-              <w:rFonts w:ascii="Times New Roman" w:hAnsi="Times New Roman" w:cs="Times New Roman"/>
-              <w:sz w:val="28"/>
-              <w:szCs w:val="28"/>
-              <w:lang w:val="ru-RU"/>
-            </w:rPr>
-            <w:t xml:space="preserve">Основной метод, </w:t>
-          </w:r>
-          <w:proofErr w:type="spellStart"/>
-          <w:r>
-            <w:rPr>
-              <w:rFonts w:ascii="Times New Roman" w:hAnsi="Times New Roman" w:cs="Times New Roman"/>
-              <w:sz w:val="28"/>
-              <w:szCs w:val="28"/>
-              <w:lang w:val="ru-RU"/>
-            </w:rPr>
-            <w:t>перечесление</w:t>
-          </w:r>
-          <w:proofErr w:type="spellEnd"/>
-          <w:r>
-            <w:rPr>
-              <w:rFonts w:ascii="Times New Roman" w:hAnsi="Times New Roman" w:cs="Times New Roman"/>
-              <w:sz w:val="28"/>
-              <w:szCs w:val="28"/>
-              <w:lang w:val="ru-RU"/>
-            </w:rPr>
-            <w:t xml:space="preserve"> и класс «Гриб»</w:t>
-          </w:r>
-          <w:proofErr w:type="gramStart"/>
-          <w:r>
-            <w:rPr>
-              <w:rFonts w:ascii="Times New Roman" w:hAnsi="Times New Roman" w:cs="Times New Roman"/>
-              <w:sz w:val="28"/>
-              <w:szCs w:val="28"/>
-              <w:lang w:val="ru-RU"/>
-            </w:rPr>
-            <w:t>),</w:t>
-          </w:r>
-          <w:r>
-            <w:rPr>
-              <w:rFonts w:ascii="Times New Roman" w:hAnsi="Times New Roman" w:cs="Times New Roman"/>
-              <w:sz w:val="28"/>
-              <w:szCs w:val="28"/>
-              <w:lang w:val="ru-RU"/>
-            </w:rPr>
-            <w:t xml:space="preserve"> </w:t>
-          </w:r>
-          <w:r>
-            <w:rPr>
-              <w:rFonts w:ascii="Times New Roman" w:hAnsi="Times New Roman" w:cs="Times New Roman"/>
-              <w:sz w:val="28"/>
-              <w:szCs w:val="28"/>
-              <w:lang w:val="ru-RU"/>
-            </w:rPr>
-            <w:t xml:space="preserve"> на</w:t>
-          </w:r>
-          <w:proofErr w:type="gramEnd"/>
-          <w:r>
-            <w:rPr>
-              <w:rFonts w:ascii="Times New Roman" w:hAnsi="Times New Roman" w:cs="Times New Roman"/>
-              <w:sz w:val="28"/>
-              <w:szCs w:val="28"/>
-              <w:lang w:val="ru-RU"/>
-            </w:rPr>
-            <w:t xml:space="preserve"> рисунке 1.2 (Класс-контейнер), на рисунке 1.3 – 1.4 (Необходимые класс-наследники). </w:t>
-          </w:r>
-        </w:p>
-        <w:p>
-          <w:pPr>
-            <w:rPr>
-              <w:rFonts w:ascii="Times New Roman" w:hAnsi="Times New Roman" w:cs="Times New Roman"/>
-              <w:sz w:val="28"/>
-              <w:szCs w:val="28"/>
-              <w:lang w:val="ru-RU"/>
-            </w:rPr>
-          </w:pPr>
-        </w:p>
-        <w:p>
-          <w:pPr>
-            <w:jc w:val="center"/>
+            <w:t xml:space="preserve"> – 1.3(</w:t>
+          </w:r>
+          <w:r>
+            <w:rPr>
+              <w:rFonts w:ascii="Times New Roman" w:hAnsi="Times New Roman" w:cs="Times New Roman"/>
+              <w:sz w:val="28"/>
+              <w:szCs w:val="28"/>
+              <w:lang w:val="ru-RU"/>
+            </w:rPr>
+            <w:t>метод вхождения для обзора работы программы), рисунок 1.4 – 1.5 (Структура данных – кольцо)</w:t>
+          </w:r>
+          <w:r>
+            <w:rPr>
+              <w:rFonts w:ascii="Times New Roman" w:hAnsi="Times New Roman" w:cs="Times New Roman"/>
+              <w:sz w:val="28"/>
+              <w:szCs w:val="28"/>
+              <w:lang w:val="ru-RU"/>
+            </w:rPr>
+            <w:t xml:space="preserve">, рисунки 1.6 - 1.12(методы класса </w:t>
+          </w:r>
+          <w:r>
             <w:rPr>
               <w:rFonts w:ascii="Times New Roman" w:hAnsi="Times New Roman" w:cs="Times New Roman"/>
               <w:sz w:val="28"/>
               <w:szCs w:val="28"/>
               <w:lang w:val="en-US"/>
             </w:rPr>
-          </w:pPr>
-          <w:r>
-            <w:rPr>
-              <w:rFonts w:ascii="Times New Roman" w:hAnsi="Times New Roman" w:cs="Times New Roman"/>
+            <w:t>Ring</w:t>
+          </w:r>
+          <w:r>
+            <w:rPr>
+              <w:rFonts w:ascii="Times New Roman" w:hAnsi="Times New Roman" w:cs="Times New Roman"/>
+              <w:sz w:val="28"/>
+              <w:szCs w:val="28"/>
+              <w:lang w:val="ru-RU"/>
+            </w:rPr>
+            <w:t>)</w:t>
+          </w:r>
+          <w:r>
+            <w:rPr>
+              <w:rFonts w:ascii="Times New Roman" w:hAnsi="Times New Roman" w:cs="Times New Roman"/>
+              <w:sz w:val="28"/>
+              <w:szCs w:val="28"/>
+              <w:lang w:val="ru-RU"/>
+            </w:rPr>
+            <w:t>, рисунок 1.13(класс итератор)</w:t>
+          </w:r>
+        </w:p>
+        <w:p>
+          <w:pPr>
+            <w:rPr>
+              <w:rFonts w:ascii="Times New Roman" w:hAnsi="Times New Roman" w:cs="Times New Roman"/>
+              <w:sz w:val="28"/>
+              <w:szCs w:val="28"/>
+              <w:lang w:val="ru-RU"/>
+            </w:rPr>
+          </w:pPr>
+        </w:p>
+        <w:p>
+          <w:pPr>
+            <w:jc w:val="center"/>
+            <w:rPr>
+              <w:rFonts w:ascii="Times New Roman" w:hAnsi="Times New Roman" w:cs="Times New Roman"/>
+              <w:sz w:val="28"/>
+              <w:szCs w:val="28"/>
+              <w:lang w:val="en-US"/>
+            </w:rPr>
+          </w:pPr>
+          <w:r>
+            <w:rPr>
               <w:noProof/>
-              <w:sz w:val="28"/>
-              <w:szCs w:val="28"/>
-              <w:lang w:val="en-US"/>
-            </w:rPr>
-            <w:drawing>
-              <wp:inline distT="0" distB="0" distL="0" distR="0" wp14:anchorId="6D14FBCD" wp14:editId="599F43EA">
-                <wp:extent cx="5940425" cy="4312285"/>
-                <wp:effectExtent l="0" t="0" r="3175" b="0"/>
-                <wp:docPr id="1" name="Рисунок 1"/>
-                <wp:cNvGraphicFramePr>
-                  <a:graphicFrameLocks xmlns:a="http://schemas.openxmlformats.org/drawingml/2006/main" noChangeAspect="1"/>
-                </wp:cNvGraphicFramePr>
-                <a:graphic xmlns:a="http://schemas.openxmlformats.org/drawingml/2006/main">
-                  <a:graphicData uri="http://schemas.openxmlformats.org/drawingml/2006/picture">
-                    <pic:pic xmlns:pic="http://schemas.openxmlformats.org/drawingml/2006/picture">
-                      <pic:nvPicPr>
-                        <pic:cNvPr id="1" name=""/>
-                        <pic:cNvPicPr/>
-                      </pic:nvPicPr>
-                      <pic:blipFill>
-                        <a:blip r:embed="rId4"/>
-                        <a:stretch>
-                          <a:fillRect/>
-                        </a:stretch>
-                      </pic:blipFill>
-                      <pic:spPr>
-                        <a:xfrm>
-                          <a:off x="0" y="0"/>
-                          <a:ext cx="5940425" cy="4312285"/>
-                        </a:xfrm>
-                        <a:prstGeom prst="rect">
-                          <a:avLst/>
-                        </a:prstGeom>
-                      </pic:spPr>
-                    </pic:pic>
-                  </a:graphicData>
-                </a:graphic>
-              </wp:inline>
-            </w:drawing>
-          </w:r>
-        </w:p>
-        <w:p>
-          <w:pPr>
-            <w:jc w:val="center"/>
-            <w:rPr>
-              <w:rFonts w:ascii="Times New Roman" w:hAnsi="Times New Roman" w:cs="Times New Roman"/>
-              <w:sz w:val="28"/>
-              <w:szCs w:val="28"/>
-              <w:lang w:val="ru-RU"/>
-            </w:rPr>
-          </w:pPr>
-          <w:r>
-            <w:rPr>
-              <w:rFonts w:ascii="Times New Roman" w:hAnsi="Times New Roman" w:cs="Times New Roman"/>
-              <w:sz w:val="28"/>
-              <w:szCs w:val="28"/>
-              <w:lang w:val="ru-RU"/>
-            </w:rPr>
-            <w:t>Рисунок</w:t>
-          </w:r>
-          <w:r>
-            <w:rPr>
-              <w:rFonts w:ascii="Times New Roman" w:hAnsi="Times New Roman" w:cs="Times New Roman"/>
-              <w:sz w:val="28"/>
-              <w:szCs w:val="28"/>
-              <w:lang w:val="ru-RU"/>
-            </w:rPr>
-            <w:t xml:space="preserve"> 1.1 – </w:t>
-          </w:r>
-          <w:r>
-            <w:rPr>
-              <w:rFonts w:ascii="Times New Roman" w:hAnsi="Times New Roman" w:cs="Times New Roman"/>
-              <w:sz w:val="28"/>
-              <w:szCs w:val="28"/>
-              <w:lang w:val="ru-RU"/>
-            </w:rPr>
-            <w:t xml:space="preserve">часть </w:t>
-          </w:r>
-          <w:r>
-            <w:rPr>
-              <w:rFonts w:ascii="Times New Roman" w:hAnsi="Times New Roman" w:cs="Times New Roman"/>
-              <w:sz w:val="28"/>
-              <w:szCs w:val="28"/>
-              <w:lang w:val="ru-RU"/>
-            </w:rPr>
-            <w:t>программ</w:t>
-          </w:r>
-          <w:r>
-            <w:rPr>
-              <w:rFonts w:ascii="Times New Roman" w:hAnsi="Times New Roman" w:cs="Times New Roman"/>
-              <w:sz w:val="28"/>
-              <w:szCs w:val="28"/>
-              <w:lang w:val="ru-RU"/>
-            </w:rPr>
-            <w:t>ы</w:t>
-          </w:r>
-          <w:r>
-            <w:rPr>
-              <w:rFonts w:ascii="Times New Roman" w:hAnsi="Times New Roman" w:cs="Times New Roman"/>
-              <w:sz w:val="28"/>
-              <w:szCs w:val="28"/>
-              <w:lang w:val="ru-RU"/>
-            </w:rPr>
-            <w:t xml:space="preserve"> 1</w:t>
-          </w:r>
-        </w:p>
-        <w:p>
-          <w:pPr>
-            <w:jc w:val="center"/>
-            <w:rPr>
-              <w:rFonts w:ascii="Times New Roman" w:hAnsi="Times New Roman" w:cs="Times New Roman"/>
-              <w:sz w:val="28"/>
-              <w:szCs w:val="28"/>
-              <w:lang w:val="ru-RU"/>
-            </w:rPr>
-          </w:pPr>
-        </w:p>
-        <w:p>
-          <w:pPr>
-            <w:jc w:val="center"/>
-            <w:rPr>
-              <w:rFonts w:ascii="Times New Roman" w:hAnsi="Times New Roman" w:cs="Times New Roman"/>
-              <w:sz w:val="28"/>
-              <w:szCs w:val="28"/>
-              <w:lang w:val="ru-RU"/>
-            </w:rPr>
-          </w:pPr>
-          <w:r>
-            <w:rPr>
-              <w:rFonts w:ascii="Times New Roman" w:hAnsi="Times New Roman" w:cs="Times New Roman"/>
-              <w:noProof/>
-              <w:sz w:val="28"/>
-              <w:szCs w:val="28"/>
-              <w:lang w:val="ru-RU"/>
             </w:rPr>
             <w:lastRenderedPageBreak/>
             <w:drawing>
-              <wp:inline distT="0" distB="0" distL="0" distR="0" wp14:anchorId="1F4C6FEE" wp14:editId="526EB236">
-                <wp:extent cx="5591955" cy="6411220"/>
-                <wp:effectExtent l="0" t="0" r="8890" b="8890"/>
-                <wp:docPr id="2" name="Рисунок 2"/>
+              <wp:inline distT="0" distB="0" distL="0" distR="0" wp14:anchorId="6296BAEF" wp14:editId="373EF7B2">
+                <wp:extent cx="5940425" cy="5245735"/>
+                <wp:effectExtent l="0" t="0" r="3175" b="0"/>
+                <wp:docPr id="4" name="Рисунок 4"/>
                 <wp:cNvGraphicFramePr>
                   <a:graphicFrameLocks xmlns:a="http://schemas.openxmlformats.org/drawingml/2006/main" noChangeAspect="1"/>
                 </wp:cNvGraphicFramePr>
@@ -1032,7 +1235,7 @@
                       <pic:spPr>
                         <a:xfrm>
                           <a:off x="0" y="0"/>
-                          <a:ext cx="5591955" cy="6411220"/>
+                          <a:ext cx="5940425" cy="5245735"/>
                         </a:xfrm>
                         <a:prstGeom prst="rect">
                           <a:avLst/>
@@ -1062,55 +1265,85 @@
               <w:szCs w:val="28"/>
               <w:lang w:val="ru-RU"/>
             </w:rPr>
-            <w:t>Рисунок 1.2 – Часть программы 1</w:t>
-          </w:r>
-        </w:p>
-        <w:p>
-          <w:pPr>
-            <w:jc w:val="center"/>
-            <w:rPr>
-              <w:rFonts w:ascii="Times New Roman" w:hAnsi="Times New Roman" w:cs="Times New Roman"/>
-              <w:sz w:val="28"/>
-              <w:szCs w:val="28"/>
-              <w:lang w:val="ru-RU"/>
-            </w:rPr>
-          </w:pPr>
-        </w:p>
-        <w:p>
-          <w:pPr>
-            <w:jc w:val="center"/>
-            <w:rPr>
-              <w:rFonts w:ascii="Times New Roman" w:hAnsi="Times New Roman" w:cs="Times New Roman"/>
-              <w:sz w:val="28"/>
-              <w:szCs w:val="28"/>
-              <w:lang w:val="ru-RU"/>
-            </w:rPr>
-          </w:pPr>
-        </w:p>
-        <w:p>
-          <w:pPr>
-            <w:jc w:val="center"/>
-            <w:rPr>
-              <w:rFonts w:ascii="Times New Roman" w:hAnsi="Times New Roman" w:cs="Times New Roman"/>
-              <w:sz w:val="28"/>
-              <w:szCs w:val="28"/>
-              <w:lang w:val="ru-RU"/>
-            </w:rPr>
-          </w:pPr>
-          <w:r>
-            <w:rPr>
-              <w:rFonts w:ascii="Times New Roman" w:hAnsi="Times New Roman" w:cs="Times New Roman"/>
+            <w:t>Рисунок</w:t>
+          </w:r>
+          <w:r>
+            <w:rPr>
+              <w:rFonts w:ascii="Times New Roman" w:hAnsi="Times New Roman" w:cs="Times New Roman"/>
+              <w:sz w:val="28"/>
+              <w:szCs w:val="28"/>
+              <w:lang w:val="ru-RU"/>
+            </w:rPr>
+            <w:t xml:space="preserve"> 1.1 – </w:t>
+          </w:r>
+          <w:r>
+            <w:rPr>
+              <w:rFonts w:ascii="Times New Roman" w:hAnsi="Times New Roman" w:cs="Times New Roman"/>
+              <w:sz w:val="28"/>
+              <w:szCs w:val="28"/>
+              <w:lang w:val="ru-RU"/>
+            </w:rPr>
+            <w:t xml:space="preserve">часть </w:t>
+          </w:r>
+          <w:r>
+            <w:rPr>
+              <w:rFonts w:ascii="Times New Roman" w:hAnsi="Times New Roman" w:cs="Times New Roman"/>
+              <w:sz w:val="28"/>
+              <w:szCs w:val="28"/>
+              <w:lang w:val="ru-RU"/>
+            </w:rPr>
+            <w:t>программ</w:t>
+          </w:r>
+          <w:r>
+            <w:rPr>
+              <w:rFonts w:ascii="Times New Roman" w:hAnsi="Times New Roman" w:cs="Times New Roman"/>
+              <w:sz w:val="28"/>
+              <w:szCs w:val="28"/>
+              <w:lang w:val="ru-RU"/>
+            </w:rPr>
+            <w:t>ы</w:t>
+          </w:r>
+          <w:r>
+            <w:rPr>
+              <w:rFonts w:ascii="Times New Roman" w:hAnsi="Times New Roman" w:cs="Times New Roman"/>
+              <w:sz w:val="28"/>
+              <w:szCs w:val="28"/>
+              <w:lang w:val="ru-RU"/>
+            </w:rPr>
+            <w:t xml:space="preserve"> 1</w:t>
+          </w:r>
+        </w:p>
+        <w:p>
+          <w:pPr>
+            <w:jc w:val="center"/>
+            <w:rPr>
+              <w:rFonts w:ascii="Times New Roman" w:hAnsi="Times New Roman" w:cs="Times New Roman"/>
+              <w:sz w:val="28"/>
+              <w:szCs w:val="28"/>
+              <w:lang w:val="ru-RU"/>
+            </w:rPr>
+          </w:pPr>
+        </w:p>
+        <w:p>
+          <w:pPr>
+            <w:jc w:val="center"/>
+            <w:rPr>
+              <w:rFonts w:ascii="Times New Roman" w:hAnsi="Times New Roman" w:cs="Times New Roman"/>
+              <w:sz w:val="28"/>
+              <w:szCs w:val="28"/>
+              <w:lang w:val="ru-RU"/>
+            </w:rPr>
+          </w:pPr>
+          <w:r>
+            <w:rPr>
               <w:noProof/>
-              <w:sz w:val="28"/>
-              <w:szCs w:val="28"/>
-              <w:lang w:val="ru-RU"/>
             </w:rPr>
             <w:lastRenderedPageBreak/>
             <w:drawing>
-              <wp:inline distT="0" distB="0" distL="0" distR="0" wp14:anchorId="6BFCF158" wp14:editId="4E71EB2F">
-                <wp:extent cx="5940425" cy="4575810"/>
+              <wp:inline distT="0" distB="0" distL="0" distR="0" wp14:anchorId="55775C16" wp14:editId="2816EFD2">
+                <wp:extent cx="5940425" cy="5914390"/>
                 <wp:effectExtent l="0" t="0" r="3175" b="0"/>
-                <wp:docPr id="3" name="Рисунок 3"/>
+                <wp:docPr id="1" name="Рисунок 1"/>
                 <wp:cNvGraphicFramePr>
                   <a:graphicFrameLocks xmlns:a="http://schemas.openxmlformats.org/drawingml/2006/main" noChangeAspect="1"/>
                 </wp:cNvGraphicFramePr>
@@ -1130,7 +1363,7 @@
                       <pic:spPr>
                         <a:xfrm>
                           <a:off x="0" y="0"/>
-                          <a:ext cx="5940425" cy="4575810"/>
+                          <a:ext cx="5940425" cy="5914390"/>
                         </a:xfrm>
                         <a:prstGeom prst="rect">
                           <a:avLst/>
@@ -1160,8 +1393,19 @@
               <w:szCs w:val="28"/>
               <w:lang w:val="ru-RU"/>
             </w:rPr>
-            <w:t>Рисунок 1.3 – Часть программы 1</w:t>
-          </w:r>
+            <w:t>Рисунок 1.2 – Часть программы 1</w:t>
+          </w:r>
+        </w:p>
+        <w:p>
+          <w:pPr>
+            <w:jc w:val="center"/>
+            <w:rPr>
+              <w:rFonts w:ascii="Times New Roman" w:hAnsi="Times New Roman" w:cs="Times New Roman"/>
+              <w:sz w:val="28"/>
+              <w:szCs w:val="28"/>
+              <w:lang w:val="ru-RU"/>
+            </w:rPr>
+          </w:pPr>
         </w:p>
         <w:p>
           <w:pPr>
@@ -1192,11 +1436,12 @@
               <w:szCs w:val="28"/>
               <w:lang w:val="ru-RU"/>
             </w:rPr>
+            <w:lastRenderedPageBreak/>
             <w:drawing>
-              <wp:inline distT="0" distB="0" distL="0" distR="0" wp14:anchorId="4F0725B9" wp14:editId="58EAAF3A">
-                <wp:extent cx="5940425" cy="922655"/>
-                <wp:effectExtent l="0" t="0" r="3175" b="0"/>
-                <wp:docPr id="5" name="Рисунок 5"/>
+              <wp:inline distT="0" distB="0" distL="0" distR="0" wp14:anchorId="22ADA6BE" wp14:editId="7AE28A61">
+                <wp:extent cx="5487166" cy="4791744"/>
+                <wp:effectExtent l="0" t="0" r="0" b="8890"/>
+                <wp:docPr id="7" name="Рисунок 7"/>
                 <wp:cNvGraphicFramePr>
                   <a:graphicFrameLocks xmlns:a="http://schemas.openxmlformats.org/drawingml/2006/main" noChangeAspect="1"/>
                 </wp:cNvGraphicFramePr>
@@ -1216,7 +1461,7 @@
                       <pic:spPr>
                         <a:xfrm>
                           <a:off x="0" y="0"/>
-                          <a:ext cx="5940425" cy="922655"/>
+                          <a:ext cx="5487166" cy="4791744"/>
                         </a:xfrm>
                         <a:prstGeom prst="rect">
                           <a:avLst/>
@@ -1246,86 +1491,40 @@
               <w:szCs w:val="28"/>
               <w:lang w:val="ru-RU"/>
             </w:rPr>
-            <w:t>Рисунок 1.4 – часть программы 1</w:t>
-          </w:r>
-        </w:p>
-        <w:p>
-          <w:pPr>
-            <w:jc w:val="center"/>
-            <w:rPr>
-              <w:rFonts w:ascii="Times New Roman" w:hAnsi="Times New Roman" w:cs="Times New Roman"/>
-              <w:sz w:val="28"/>
-              <w:szCs w:val="28"/>
-              <w:lang w:val="ru-RU"/>
-            </w:rPr>
-          </w:pPr>
-        </w:p>
-        <w:p>
-          <w:pPr>
-            <w:rPr>
-              <w:rFonts w:ascii="Times New Roman" w:hAnsi="Times New Roman" w:cs="Times New Roman"/>
-              <w:color w:val="000000" w:themeColor="text1"/>
-              <w:sz w:val="28"/>
-              <w:szCs w:val="28"/>
-              <w:lang w:val="ru-RU"/>
-            </w:rPr>
-          </w:pPr>
-          <w:r>
-            <w:rPr>
-              <w:rFonts w:ascii="Times New Roman" w:hAnsi="Times New Roman" w:cs="Times New Roman"/>
-              <w:color w:val="000000" w:themeColor="text1"/>
-              <w:sz w:val="28"/>
-              <w:szCs w:val="28"/>
-              <w:lang w:val="ru-RU"/>
-            </w:rPr>
-            <w:t>Результат работы программы представлен на рисунке 1</w:t>
-          </w:r>
-          <w:r>
-            <w:rPr>
-              <w:rFonts w:ascii="Times New Roman" w:hAnsi="Times New Roman" w:cs="Times New Roman"/>
-              <w:color w:val="000000" w:themeColor="text1"/>
-              <w:sz w:val="28"/>
-              <w:szCs w:val="28"/>
-              <w:lang w:val="ru-RU"/>
-            </w:rPr>
-            <w:t>.</w:t>
-          </w:r>
-          <w:r>
-            <w:rPr>
-              <w:rFonts w:ascii="Times New Roman" w:hAnsi="Times New Roman" w:cs="Times New Roman"/>
-              <w:color w:val="000000" w:themeColor="text1"/>
-              <w:sz w:val="28"/>
-              <w:szCs w:val="28"/>
-              <w:lang w:val="ru-RU"/>
-            </w:rPr>
-            <w:t>5</w:t>
-          </w:r>
-        </w:p>
-        <w:p>
-          <w:pPr>
-            <w:pStyle w:val="1"/>
-            <w:jc w:val="center"/>
-            <w:rPr>
-              <w:rFonts w:ascii="Times New Roman" w:hAnsi="Times New Roman" w:cs="Times New Roman"/>
-              <w:sz w:val="28"/>
-              <w:szCs w:val="28"/>
-              <w:lang w:val="en-US"/>
-            </w:rPr>
-          </w:pPr>
-          <w:r>
-            <w:rPr>
-              <w:rFonts w:ascii="Times New Roman" w:hAnsi="Times New Roman" w:cs="Times New Roman"/>
+            <w:t>Рисунок 1.3 – Часть программы 1</w:t>
+          </w:r>
+        </w:p>
+        <w:p>
+          <w:pPr>
+            <w:jc w:val="center"/>
+            <w:rPr>
+              <w:rFonts w:ascii="Times New Roman" w:hAnsi="Times New Roman" w:cs="Times New Roman"/>
+              <w:sz w:val="28"/>
+              <w:szCs w:val="28"/>
+              <w:lang w:val="ru-RU"/>
+            </w:rPr>
+          </w:pPr>
+        </w:p>
+        <w:p>
+          <w:pPr>
+            <w:jc w:val="center"/>
+            <w:rPr>
+              <w:rFonts w:ascii="Times New Roman" w:hAnsi="Times New Roman" w:cs="Times New Roman"/>
+              <w:sz w:val="28"/>
+              <w:szCs w:val="28"/>
+              <w:lang w:val="ru-RU"/>
+            </w:rPr>
+          </w:pPr>
+          <w:r>
+            <w:rPr>
               <w:noProof/>
-              <w:sz w:val="28"/>
-              <w:szCs w:val="28"/>
-              <w:lang w:val="en-US"/>
             </w:rPr>
             <w:lastRenderedPageBreak/>
             <w:drawing>
-              <wp:inline distT="0" distB="0" distL="0" distR="0" wp14:anchorId="7C68BB22" wp14:editId="58DFF2DF">
-                <wp:extent cx="3801005" cy="3953427"/>
-                <wp:effectExtent l="0" t="0" r="0" b="9525"/>
-                <wp:docPr id="6" name="Рисунок 6"/>
+              <wp:inline distT="0" distB="0" distL="0" distR="0" wp14:anchorId="43BD3476" wp14:editId="4C927732">
+                <wp:extent cx="5152381" cy="6238095"/>
+                <wp:effectExtent l="0" t="0" r="0" b="0"/>
+                <wp:docPr id="8" name="Рисунок 8"/>
                 <wp:cNvGraphicFramePr>
                   <a:graphicFrameLocks xmlns:a="http://schemas.openxmlformats.org/drawingml/2006/main" noChangeAspect="1"/>
                 </wp:cNvGraphicFramePr>
@@ -1345,7 +1544,7 @@
                       <pic:spPr>
                         <a:xfrm>
                           <a:off x="0" y="0"/>
-                          <a:ext cx="3801005" cy="3953427"/>
+                          <a:ext cx="5152381" cy="6238095"/>
                         </a:xfrm>
                         <a:prstGeom prst="rect">
                           <a:avLst/>
@@ -1360,13 +1559,907 @@
         </w:p>
         <w:p>
           <w:pPr>
-            <w:rPr>
-              <w:rFonts w:ascii="Times New Roman" w:hAnsi="Times New Roman" w:cs="Times New Roman"/>
+            <w:jc w:val="center"/>
+            <w:rPr>
+              <w:rFonts w:ascii="Times New Roman" w:hAnsi="Times New Roman" w:cs="Times New Roman"/>
+              <w:sz w:val="28"/>
+              <w:szCs w:val="28"/>
+              <w:lang w:val="ru-RU"/>
+            </w:rPr>
+          </w:pPr>
+          <w:r>
+            <w:rPr>
+              <w:rFonts w:ascii="Times New Roman" w:hAnsi="Times New Roman" w:cs="Times New Roman"/>
+              <w:sz w:val="28"/>
+              <w:szCs w:val="28"/>
+              <w:lang w:val="ru-RU"/>
+            </w:rPr>
+            <w:t>Рисунок 1.4 – часть программы 1</w:t>
+          </w:r>
+        </w:p>
+        <w:p>
+          <w:pPr>
+            <w:jc w:val="center"/>
+            <w:rPr>
+              <w:rFonts w:ascii="Times New Roman" w:hAnsi="Times New Roman" w:cs="Times New Roman"/>
+              <w:sz w:val="28"/>
+              <w:szCs w:val="28"/>
+              <w:lang w:val="ru-RU"/>
+            </w:rPr>
+          </w:pPr>
+        </w:p>
+        <w:p>
+          <w:pPr>
+            <w:jc w:val="center"/>
+            <w:rPr>
+              <w:rFonts w:ascii="Times New Roman" w:hAnsi="Times New Roman" w:cs="Times New Roman"/>
+              <w:sz w:val="28"/>
+              <w:szCs w:val="28"/>
+              <w:lang w:val="ru-RU"/>
+            </w:rPr>
+          </w:pPr>
+          <w:r>
+            <w:rPr>
+              <w:noProof/>
+            </w:rPr>
+            <w:lastRenderedPageBreak/>
+            <w:drawing>
+              <wp:inline distT="0" distB="0" distL="0" distR="0" wp14:anchorId="3540C862" wp14:editId="11541F03">
+                <wp:extent cx="4676190" cy="3857143"/>
+                <wp:effectExtent l="0" t="0" r="0" b="0"/>
+                <wp:docPr id="9" name="Рисунок 9"/>
+                <wp:cNvGraphicFramePr>
+                  <a:graphicFrameLocks xmlns:a="http://schemas.openxmlformats.org/drawingml/2006/main" noChangeAspect="1"/>
+                </wp:cNvGraphicFramePr>
+                <a:graphic xmlns:a="http://schemas.openxmlformats.org/drawingml/2006/main">
+                  <a:graphicData uri="http://schemas.openxmlformats.org/drawingml/2006/picture">
+                    <pic:pic xmlns:pic="http://schemas.openxmlformats.org/drawingml/2006/picture">
+                      <pic:nvPicPr>
+                        <pic:cNvPr id="1" name=""/>
+                        <pic:cNvPicPr/>
+                      </pic:nvPicPr>
+                      <pic:blipFill>
+                        <a:blip r:embed="rId9"/>
+                        <a:stretch>
+                          <a:fillRect/>
+                        </a:stretch>
+                      </pic:blipFill>
+                      <pic:spPr>
+                        <a:xfrm>
+                          <a:off x="0" y="0"/>
+                          <a:ext cx="4676190" cy="3857143"/>
+                        </a:xfrm>
+                        <a:prstGeom prst="rect">
+                          <a:avLst/>
+                        </a:prstGeom>
+                      </pic:spPr>
+                    </pic:pic>
+                  </a:graphicData>
+                </a:graphic>
+              </wp:inline>
+            </w:drawing>
+          </w:r>
+        </w:p>
+        <w:p>
+          <w:pPr>
+            <w:jc w:val="center"/>
+            <w:rPr>
+              <w:rFonts w:ascii="Times New Roman" w:hAnsi="Times New Roman" w:cs="Times New Roman"/>
+              <w:sz w:val="28"/>
+              <w:szCs w:val="28"/>
+              <w:lang w:val="ru-RU"/>
+            </w:rPr>
+          </w:pPr>
+          <w:r>
+            <w:rPr>
+              <w:rFonts w:ascii="Times New Roman" w:hAnsi="Times New Roman" w:cs="Times New Roman"/>
+              <w:sz w:val="28"/>
+              <w:szCs w:val="28"/>
+              <w:lang w:val="ru-RU"/>
+            </w:rPr>
+            <w:t>Рисунок 1.5 – Часть программы 1</w:t>
+          </w:r>
+        </w:p>
+        <w:p>
+          <w:pPr>
+            <w:jc w:val="center"/>
+            <w:rPr>
+              <w:rFonts w:ascii="Times New Roman" w:hAnsi="Times New Roman" w:cs="Times New Roman"/>
+              <w:sz w:val="28"/>
+              <w:szCs w:val="28"/>
+              <w:lang w:val="ru-RU"/>
+            </w:rPr>
+          </w:pPr>
+          <w:r>
+            <w:rPr>
+              <w:noProof/>
+            </w:rPr>
+            <w:lastRenderedPageBreak/>
+            <w:drawing>
+              <wp:inline distT="0" distB="0" distL="0" distR="0" wp14:anchorId="380EA37B" wp14:editId="24A26959">
+                <wp:extent cx="5019048" cy="5428571"/>
+                <wp:effectExtent l="0" t="0" r="0" b="1270"/>
+                <wp:docPr id="10" name="Рисунок 10"/>
+                <wp:cNvGraphicFramePr>
+                  <a:graphicFrameLocks xmlns:a="http://schemas.openxmlformats.org/drawingml/2006/main" noChangeAspect="1"/>
+                </wp:cNvGraphicFramePr>
+                <a:graphic xmlns:a="http://schemas.openxmlformats.org/drawingml/2006/main">
+                  <a:graphicData uri="http://schemas.openxmlformats.org/drawingml/2006/picture">
+                    <pic:pic xmlns:pic="http://schemas.openxmlformats.org/drawingml/2006/picture">
+                      <pic:nvPicPr>
+                        <pic:cNvPr id="1" name=""/>
+                        <pic:cNvPicPr/>
+                      </pic:nvPicPr>
+                      <pic:blipFill>
+                        <a:blip r:embed="rId10"/>
+                        <a:stretch>
+                          <a:fillRect/>
+                        </a:stretch>
+                      </pic:blipFill>
+                      <pic:spPr>
+                        <a:xfrm>
+                          <a:off x="0" y="0"/>
+                          <a:ext cx="5019048" cy="5428571"/>
+                        </a:xfrm>
+                        <a:prstGeom prst="rect">
+                          <a:avLst/>
+                        </a:prstGeom>
+                      </pic:spPr>
+                    </pic:pic>
+                  </a:graphicData>
+                </a:graphic>
+              </wp:inline>
+            </w:drawing>
+          </w:r>
+        </w:p>
+        <w:p>
+          <w:pPr>
+            <w:jc w:val="center"/>
+            <w:rPr>
+              <w:rFonts w:ascii="Times New Roman" w:hAnsi="Times New Roman" w:cs="Times New Roman"/>
+              <w:sz w:val="28"/>
+              <w:szCs w:val="28"/>
+              <w:lang w:val="ru-RU"/>
+            </w:rPr>
+          </w:pPr>
+          <w:r>
+            <w:rPr>
+              <w:rFonts w:ascii="Times New Roman" w:hAnsi="Times New Roman" w:cs="Times New Roman"/>
+              <w:sz w:val="28"/>
+              <w:szCs w:val="28"/>
+              <w:lang w:val="ru-RU"/>
+            </w:rPr>
+            <w:t>Рисунок 1.6 – часть программы 1</w:t>
+          </w:r>
+        </w:p>
+        <w:p>
+          <w:pPr>
+            <w:jc w:val="center"/>
+            <w:rPr>
+              <w:rFonts w:ascii="Times New Roman" w:hAnsi="Times New Roman" w:cs="Times New Roman"/>
+              <w:sz w:val="28"/>
+              <w:szCs w:val="28"/>
+              <w:lang w:val="ru-RU"/>
+            </w:rPr>
+          </w:pPr>
+          <w:r>
+            <w:rPr>
+              <w:noProof/>
+            </w:rPr>
+            <w:lastRenderedPageBreak/>
+            <w:drawing>
+              <wp:inline distT="0" distB="0" distL="0" distR="0" wp14:anchorId="15B48913" wp14:editId="2F5F794C">
+                <wp:extent cx="5940425" cy="4574540"/>
+                <wp:effectExtent l="0" t="0" r="3175" b="0"/>
+                <wp:docPr id="12" name="Рисунок 12"/>
+                <wp:cNvGraphicFramePr>
+                  <a:graphicFrameLocks xmlns:a="http://schemas.openxmlformats.org/drawingml/2006/main" noChangeAspect="1"/>
+                </wp:cNvGraphicFramePr>
+                <a:graphic xmlns:a="http://schemas.openxmlformats.org/drawingml/2006/main">
+                  <a:graphicData uri="http://schemas.openxmlformats.org/drawingml/2006/picture">
+                    <pic:pic xmlns:pic="http://schemas.openxmlformats.org/drawingml/2006/picture">
+                      <pic:nvPicPr>
+                        <pic:cNvPr id="1" name=""/>
+                        <pic:cNvPicPr/>
+                      </pic:nvPicPr>
+                      <pic:blipFill>
+                        <a:blip r:embed="rId11"/>
+                        <a:stretch>
+                          <a:fillRect/>
+                        </a:stretch>
+                      </pic:blipFill>
+                      <pic:spPr>
+                        <a:xfrm>
+                          <a:off x="0" y="0"/>
+                          <a:ext cx="5940425" cy="4574540"/>
+                        </a:xfrm>
+                        <a:prstGeom prst="rect">
+                          <a:avLst/>
+                        </a:prstGeom>
+                      </pic:spPr>
+                    </pic:pic>
+                  </a:graphicData>
+                </a:graphic>
+              </wp:inline>
+            </w:drawing>
+          </w:r>
+        </w:p>
+        <w:p>
+          <w:pPr>
+            <w:jc w:val="center"/>
+            <w:rPr>
+              <w:rFonts w:ascii="Times New Roman" w:hAnsi="Times New Roman" w:cs="Times New Roman"/>
+              <w:sz w:val="28"/>
+              <w:szCs w:val="28"/>
+              <w:lang w:val="ru-RU"/>
+            </w:rPr>
+          </w:pPr>
+          <w:r>
+            <w:rPr>
+              <w:rFonts w:ascii="Times New Roman" w:hAnsi="Times New Roman" w:cs="Times New Roman"/>
+              <w:sz w:val="28"/>
+              <w:szCs w:val="28"/>
+              <w:lang w:val="ru-RU"/>
+            </w:rPr>
+            <w:t>Рисунок 1.7 – часть программы 1</w:t>
+          </w:r>
+        </w:p>
+        <w:p>
+          <w:pPr>
+            <w:jc w:val="center"/>
+            <w:rPr>
+              <w:rFonts w:ascii="Times New Roman" w:hAnsi="Times New Roman" w:cs="Times New Roman"/>
+              <w:sz w:val="28"/>
+              <w:szCs w:val="28"/>
+              <w:lang w:val="ru-RU"/>
+            </w:rPr>
+          </w:pPr>
+        </w:p>
+        <w:p>
+          <w:pPr>
+            <w:jc w:val="center"/>
+            <w:rPr>
+              <w:rFonts w:ascii="Times New Roman" w:hAnsi="Times New Roman" w:cs="Times New Roman"/>
+              <w:sz w:val="28"/>
+              <w:szCs w:val="28"/>
+              <w:lang w:val="ru-RU"/>
+            </w:rPr>
+          </w:pPr>
+          <w:r>
+            <w:rPr>
+              <w:noProof/>
+            </w:rPr>
+            <w:drawing>
+              <wp:inline distT="0" distB="0" distL="0" distR="0" wp14:anchorId="1EF468C1" wp14:editId="21637CCC">
+                <wp:extent cx="4219048" cy="2409524"/>
+                <wp:effectExtent l="0" t="0" r="0" b="0"/>
+                <wp:docPr id="13" name="Рисунок 13"/>
+                <wp:cNvGraphicFramePr>
+                  <a:graphicFrameLocks xmlns:a="http://schemas.openxmlformats.org/drawingml/2006/main" noChangeAspect="1"/>
+                </wp:cNvGraphicFramePr>
+                <a:graphic xmlns:a="http://schemas.openxmlformats.org/drawingml/2006/main">
+                  <a:graphicData uri="http://schemas.openxmlformats.org/drawingml/2006/picture">
+                    <pic:pic xmlns:pic="http://schemas.openxmlformats.org/drawingml/2006/picture">
+                      <pic:nvPicPr>
+                        <pic:cNvPr id="1" name=""/>
+                        <pic:cNvPicPr/>
+                      </pic:nvPicPr>
+                      <pic:blipFill>
+                        <a:blip r:embed="rId12"/>
+                        <a:stretch>
+                          <a:fillRect/>
+                        </a:stretch>
+                      </pic:blipFill>
+                      <pic:spPr>
+                        <a:xfrm>
+                          <a:off x="0" y="0"/>
+                          <a:ext cx="4219048" cy="2409524"/>
+                        </a:xfrm>
+                        <a:prstGeom prst="rect">
+                          <a:avLst/>
+                        </a:prstGeom>
+                      </pic:spPr>
+                    </pic:pic>
+                  </a:graphicData>
+                </a:graphic>
+              </wp:inline>
+            </w:drawing>
+          </w:r>
+        </w:p>
+        <w:p>
+          <w:pPr>
+            <w:jc w:val="center"/>
+            <w:rPr>
+              <w:rFonts w:ascii="Times New Roman" w:hAnsi="Times New Roman" w:cs="Times New Roman"/>
+              <w:sz w:val="28"/>
+              <w:szCs w:val="28"/>
+              <w:lang w:val="ru-RU"/>
+            </w:rPr>
+          </w:pPr>
+          <w:r>
+            <w:rPr>
+              <w:rFonts w:ascii="Times New Roman" w:hAnsi="Times New Roman" w:cs="Times New Roman"/>
+              <w:sz w:val="28"/>
+              <w:szCs w:val="28"/>
+              <w:lang w:val="ru-RU"/>
+            </w:rPr>
+            <w:t>Рисунок 1.8 – часть программы 1</w:t>
+          </w:r>
+        </w:p>
+        <w:p>
+          <w:pPr>
+            <w:jc w:val="center"/>
+            <w:rPr>
+              <w:rFonts w:ascii="Times New Roman" w:hAnsi="Times New Roman" w:cs="Times New Roman"/>
+              <w:sz w:val="28"/>
+              <w:szCs w:val="28"/>
+              <w:lang w:val="ru-RU"/>
+            </w:rPr>
+          </w:pPr>
+          <w:r>
+            <w:rPr>
+              <w:noProof/>
+            </w:rPr>
+            <w:lastRenderedPageBreak/>
+            <w:drawing>
+              <wp:inline distT="0" distB="0" distL="0" distR="0" wp14:anchorId="666904E2" wp14:editId="65ED5227">
+                <wp:extent cx="4609524" cy="4114286"/>
+                <wp:effectExtent l="0" t="0" r="635" b="635"/>
+                <wp:docPr id="14" name="Рисунок 14"/>
+                <wp:cNvGraphicFramePr>
+                  <a:graphicFrameLocks xmlns:a="http://schemas.openxmlformats.org/drawingml/2006/main" noChangeAspect="1"/>
+                </wp:cNvGraphicFramePr>
+                <a:graphic xmlns:a="http://schemas.openxmlformats.org/drawingml/2006/main">
+                  <a:graphicData uri="http://schemas.openxmlformats.org/drawingml/2006/picture">
+                    <pic:pic xmlns:pic="http://schemas.openxmlformats.org/drawingml/2006/picture">
+                      <pic:nvPicPr>
+                        <pic:cNvPr id="1" name=""/>
+                        <pic:cNvPicPr/>
+                      </pic:nvPicPr>
+                      <pic:blipFill>
+                        <a:blip r:embed="rId13"/>
+                        <a:stretch>
+                          <a:fillRect/>
+                        </a:stretch>
+                      </pic:blipFill>
+                      <pic:spPr>
+                        <a:xfrm>
+                          <a:off x="0" y="0"/>
+                          <a:ext cx="4609524" cy="4114286"/>
+                        </a:xfrm>
+                        <a:prstGeom prst="rect">
+                          <a:avLst/>
+                        </a:prstGeom>
+                      </pic:spPr>
+                    </pic:pic>
+                  </a:graphicData>
+                </a:graphic>
+              </wp:inline>
+            </w:drawing>
+          </w:r>
+        </w:p>
+        <w:p>
+          <w:pPr>
+            <w:jc w:val="center"/>
+            <w:rPr>
+              <w:rFonts w:ascii="Times New Roman" w:hAnsi="Times New Roman" w:cs="Times New Roman"/>
+              <w:sz w:val="28"/>
+              <w:szCs w:val="28"/>
+              <w:lang w:val="ru-RU"/>
+            </w:rPr>
+          </w:pPr>
+          <w:r>
+            <w:rPr>
+              <w:rFonts w:ascii="Times New Roman" w:hAnsi="Times New Roman" w:cs="Times New Roman"/>
+              <w:sz w:val="28"/>
+              <w:szCs w:val="28"/>
+              <w:lang w:val="ru-RU"/>
+            </w:rPr>
+            <w:t>Рисунок 1.9 – часть программы 1</w:t>
+          </w:r>
+        </w:p>
+        <w:p>
+          <w:pPr>
+            <w:jc w:val="center"/>
+            <w:rPr>
+              <w:rFonts w:ascii="Times New Roman" w:hAnsi="Times New Roman" w:cs="Times New Roman"/>
+              <w:sz w:val="28"/>
+              <w:szCs w:val="28"/>
+              <w:lang w:val="ru-RU"/>
+            </w:rPr>
+          </w:pPr>
+          <w:r>
+            <w:rPr>
+              <w:rFonts w:ascii="Times New Roman" w:hAnsi="Times New Roman" w:cs="Times New Roman"/>
+              <w:sz w:val="28"/>
+              <w:szCs w:val="28"/>
+              <w:lang w:val="ru-RU"/>
+            </w:rPr>
+            <w:lastRenderedPageBreak/>
+            <w:drawing>
+              <wp:inline distT="0" distB="0" distL="0" distR="0" wp14:anchorId="3B16F15B" wp14:editId="7A35F36A">
+                <wp:extent cx="4734586" cy="5830114"/>
+                <wp:effectExtent l="0" t="0" r="8890" b="0"/>
+                <wp:docPr id="15" name="Рисунок 15"/>
+                <wp:cNvGraphicFramePr>
+                  <a:graphicFrameLocks xmlns:a="http://schemas.openxmlformats.org/drawingml/2006/main" noChangeAspect="1"/>
+                </wp:cNvGraphicFramePr>
+                <a:graphic xmlns:a="http://schemas.openxmlformats.org/drawingml/2006/main">
+                  <a:graphicData uri="http://schemas.openxmlformats.org/drawingml/2006/picture">
+                    <pic:pic xmlns:pic="http://schemas.openxmlformats.org/drawingml/2006/picture">
+                      <pic:nvPicPr>
+                        <pic:cNvPr id="1" name=""/>
+                        <pic:cNvPicPr/>
+                      </pic:nvPicPr>
+                      <pic:blipFill>
+                        <a:blip r:embed="rId14"/>
+                        <a:stretch>
+                          <a:fillRect/>
+                        </a:stretch>
+                      </pic:blipFill>
+                      <pic:spPr>
+                        <a:xfrm>
+                          <a:off x="0" y="0"/>
+                          <a:ext cx="4734586" cy="5830114"/>
+                        </a:xfrm>
+                        <a:prstGeom prst="rect">
+                          <a:avLst/>
+                        </a:prstGeom>
+                      </pic:spPr>
+                    </pic:pic>
+                  </a:graphicData>
+                </a:graphic>
+              </wp:inline>
+            </w:drawing>
+          </w:r>
+        </w:p>
+        <w:p>
+          <w:pPr>
+            <w:jc w:val="center"/>
+            <w:rPr>
+              <w:rFonts w:ascii="Times New Roman" w:hAnsi="Times New Roman" w:cs="Times New Roman"/>
+              <w:sz w:val="28"/>
+              <w:szCs w:val="28"/>
+              <w:lang w:val="ru-RU"/>
+            </w:rPr>
+          </w:pPr>
+          <w:proofErr w:type="spellStart"/>
+          <w:r>
+            <w:rPr>
+              <w:rFonts w:ascii="Times New Roman" w:hAnsi="Times New Roman" w:cs="Times New Roman"/>
+              <w:sz w:val="28"/>
+              <w:szCs w:val="28"/>
+              <w:lang w:val="ru-RU"/>
+            </w:rPr>
+            <w:t>Рисонок</w:t>
+          </w:r>
+          <w:proofErr w:type="spellEnd"/>
+          <w:r>
+            <w:rPr>
+              <w:rFonts w:ascii="Times New Roman" w:hAnsi="Times New Roman" w:cs="Times New Roman"/>
+              <w:sz w:val="28"/>
+              <w:szCs w:val="28"/>
+              <w:lang w:val="ru-RU"/>
+            </w:rPr>
+            <w:t xml:space="preserve"> 1.10 – часть программы 1</w:t>
+          </w:r>
+        </w:p>
+        <w:p>
+          <w:pPr>
+            <w:jc w:val="center"/>
+            <w:rPr>
+              <w:rFonts w:ascii="Times New Roman" w:hAnsi="Times New Roman" w:cs="Times New Roman"/>
+              <w:sz w:val="28"/>
+              <w:szCs w:val="28"/>
+              <w:lang w:val="ru-RU"/>
+            </w:rPr>
+          </w:pPr>
+          <w:r>
+            <w:rPr>
+              <w:rFonts w:ascii="Times New Roman" w:hAnsi="Times New Roman" w:cs="Times New Roman"/>
+              <w:sz w:val="28"/>
+              <w:szCs w:val="28"/>
+              <w:lang w:val="ru-RU"/>
+            </w:rPr>
+            <w:lastRenderedPageBreak/>
+            <w:drawing>
+              <wp:inline distT="0" distB="0" distL="0" distR="0" wp14:anchorId="5F6CB05E" wp14:editId="67B6E6E1">
+                <wp:extent cx="4963218" cy="3867690"/>
+                <wp:effectExtent l="0" t="0" r="8890" b="0"/>
+                <wp:docPr id="19" name="Рисунок 19"/>
+                <wp:cNvGraphicFramePr>
+                  <a:graphicFrameLocks xmlns:a="http://schemas.openxmlformats.org/drawingml/2006/main" noChangeAspect="1"/>
+                </wp:cNvGraphicFramePr>
+                <a:graphic xmlns:a="http://schemas.openxmlformats.org/drawingml/2006/main">
+                  <a:graphicData uri="http://schemas.openxmlformats.org/drawingml/2006/picture">
+                    <pic:pic xmlns:pic="http://schemas.openxmlformats.org/drawingml/2006/picture">
+                      <pic:nvPicPr>
+                        <pic:cNvPr id="1" name=""/>
+                        <pic:cNvPicPr/>
+                      </pic:nvPicPr>
+                      <pic:blipFill>
+                        <a:blip r:embed="rId15"/>
+                        <a:stretch>
+                          <a:fillRect/>
+                        </a:stretch>
+                      </pic:blipFill>
+                      <pic:spPr>
+                        <a:xfrm>
+                          <a:off x="0" y="0"/>
+                          <a:ext cx="4963218" cy="3867690"/>
+                        </a:xfrm>
+                        <a:prstGeom prst="rect">
+                          <a:avLst/>
+                        </a:prstGeom>
+                      </pic:spPr>
+                    </pic:pic>
+                  </a:graphicData>
+                </a:graphic>
+              </wp:inline>
+            </w:drawing>
+          </w:r>
+        </w:p>
+        <w:p>
+          <w:pPr>
+            <w:jc w:val="center"/>
+            <w:rPr>
+              <w:rFonts w:ascii="Times New Roman" w:hAnsi="Times New Roman" w:cs="Times New Roman"/>
+              <w:sz w:val="28"/>
+              <w:szCs w:val="28"/>
+              <w:lang w:val="ru-RU"/>
+            </w:rPr>
+          </w:pPr>
+          <w:proofErr w:type="spellStart"/>
+          <w:r>
+            <w:rPr>
+              <w:rFonts w:ascii="Times New Roman" w:hAnsi="Times New Roman" w:cs="Times New Roman"/>
+              <w:sz w:val="28"/>
+              <w:szCs w:val="28"/>
+              <w:lang w:val="ru-RU"/>
+            </w:rPr>
+            <w:t>Рисонок</w:t>
+          </w:r>
+          <w:proofErr w:type="spellEnd"/>
+          <w:r>
+            <w:rPr>
+              <w:rFonts w:ascii="Times New Roman" w:hAnsi="Times New Roman" w:cs="Times New Roman"/>
+              <w:sz w:val="28"/>
+              <w:szCs w:val="28"/>
+              <w:lang w:val="ru-RU"/>
+            </w:rPr>
+            <w:t xml:space="preserve"> 1.11 – часть программы 1</w:t>
+          </w:r>
+        </w:p>
+        <w:p>
+          <w:pPr>
+            <w:jc w:val="center"/>
+            <w:rPr>
+              <w:rFonts w:ascii="Times New Roman" w:hAnsi="Times New Roman" w:cs="Times New Roman"/>
+              <w:sz w:val="28"/>
+              <w:szCs w:val="28"/>
+              <w:lang w:val="ru-RU"/>
+            </w:rPr>
+          </w:pPr>
+          <w:r>
+            <w:rPr>
+              <w:rFonts w:ascii="Times New Roman" w:hAnsi="Times New Roman" w:cs="Times New Roman"/>
+              <w:sz w:val="28"/>
+              <w:szCs w:val="28"/>
+              <w:lang w:val="ru-RU"/>
+            </w:rPr>
+            <w:drawing>
+              <wp:inline distT="0" distB="0" distL="0" distR="0" wp14:anchorId="34897463" wp14:editId="1842DA2D">
+                <wp:extent cx="4448796" cy="3067478"/>
+                <wp:effectExtent l="0" t="0" r="9525" b="0"/>
+                <wp:docPr id="20" name="Рисунок 20"/>
+                <wp:cNvGraphicFramePr>
+                  <a:graphicFrameLocks xmlns:a="http://schemas.openxmlformats.org/drawingml/2006/main" noChangeAspect="1"/>
+                </wp:cNvGraphicFramePr>
+                <a:graphic xmlns:a="http://schemas.openxmlformats.org/drawingml/2006/main">
+                  <a:graphicData uri="http://schemas.openxmlformats.org/drawingml/2006/picture">
+                    <pic:pic xmlns:pic="http://schemas.openxmlformats.org/drawingml/2006/picture">
+                      <pic:nvPicPr>
+                        <pic:cNvPr id="1" name=""/>
+                        <pic:cNvPicPr/>
+                      </pic:nvPicPr>
+                      <pic:blipFill>
+                        <a:blip r:embed="rId16"/>
+                        <a:stretch>
+                          <a:fillRect/>
+                        </a:stretch>
+                      </pic:blipFill>
+                      <pic:spPr>
+                        <a:xfrm>
+                          <a:off x="0" y="0"/>
+                          <a:ext cx="4448796" cy="3067478"/>
+                        </a:xfrm>
+                        <a:prstGeom prst="rect">
+                          <a:avLst/>
+                        </a:prstGeom>
+                      </pic:spPr>
+                    </pic:pic>
+                  </a:graphicData>
+                </a:graphic>
+              </wp:inline>
+            </w:drawing>
+          </w:r>
+        </w:p>
+        <w:p>
+          <w:pPr>
+            <w:jc w:val="center"/>
+            <w:rPr>
+              <w:rFonts w:ascii="Times New Roman" w:hAnsi="Times New Roman" w:cs="Times New Roman"/>
+              <w:sz w:val="28"/>
+              <w:szCs w:val="28"/>
+              <w:lang w:val="ru-RU"/>
+            </w:rPr>
+          </w:pPr>
+          <w:r>
+            <w:rPr>
+              <w:rFonts w:ascii="Times New Roman" w:hAnsi="Times New Roman" w:cs="Times New Roman"/>
+              <w:sz w:val="28"/>
+              <w:szCs w:val="28"/>
+              <w:lang w:val="ru-RU"/>
+            </w:rPr>
+            <w:t>Рисунок 1.12 – часть программы 1</w:t>
+          </w:r>
+        </w:p>
+        <w:p>
+          <w:pPr>
+            <w:jc w:val="center"/>
+            <w:rPr>
+              <w:rFonts w:ascii="Times New Roman" w:hAnsi="Times New Roman" w:cs="Times New Roman"/>
+              <w:sz w:val="28"/>
+              <w:szCs w:val="28"/>
+              <w:lang w:val="ru-RU"/>
+            </w:rPr>
+          </w:pPr>
+          <w:r>
+            <w:rPr>
+              <w:rFonts w:ascii="Times New Roman" w:hAnsi="Times New Roman" w:cs="Times New Roman"/>
+              <w:sz w:val="28"/>
+              <w:szCs w:val="28"/>
+              <w:lang w:val="ru-RU"/>
+            </w:rPr>
+            <w:lastRenderedPageBreak/>
+            <w:drawing>
+              <wp:inline distT="0" distB="0" distL="0" distR="0" wp14:anchorId="24AC1AA4" wp14:editId="7986CCC2">
+                <wp:extent cx="2953162" cy="3419952"/>
+                <wp:effectExtent l="0" t="0" r="0" b="9525"/>
+                <wp:docPr id="21" name="Рисунок 21"/>
+                <wp:cNvGraphicFramePr>
+                  <a:graphicFrameLocks xmlns:a="http://schemas.openxmlformats.org/drawingml/2006/main" noChangeAspect="1"/>
+                </wp:cNvGraphicFramePr>
+                <a:graphic xmlns:a="http://schemas.openxmlformats.org/drawingml/2006/main">
+                  <a:graphicData uri="http://schemas.openxmlformats.org/drawingml/2006/picture">
+                    <pic:pic xmlns:pic="http://schemas.openxmlformats.org/drawingml/2006/picture">
+                      <pic:nvPicPr>
+                        <pic:cNvPr id="1" name=""/>
+                        <pic:cNvPicPr/>
+                      </pic:nvPicPr>
+                      <pic:blipFill>
+                        <a:blip r:embed="rId17"/>
+                        <a:stretch>
+                          <a:fillRect/>
+                        </a:stretch>
+                      </pic:blipFill>
+                      <pic:spPr>
+                        <a:xfrm>
+                          <a:off x="0" y="0"/>
+                          <a:ext cx="2953162" cy="3419952"/>
+                        </a:xfrm>
+                        <a:prstGeom prst="rect">
+                          <a:avLst/>
+                        </a:prstGeom>
+                      </pic:spPr>
+                    </pic:pic>
+                  </a:graphicData>
+                </a:graphic>
+              </wp:inline>
+            </w:drawing>
+          </w:r>
+        </w:p>
+        <w:p>
+          <w:pPr>
+            <w:jc w:val="center"/>
+            <w:rPr>
+              <w:rFonts w:ascii="Times New Roman" w:hAnsi="Times New Roman" w:cs="Times New Roman"/>
+              <w:sz w:val="28"/>
+              <w:szCs w:val="28"/>
+              <w:lang w:val="ru-RU"/>
+            </w:rPr>
+          </w:pPr>
+          <w:r>
+            <w:rPr>
+              <w:rFonts w:ascii="Times New Roman" w:hAnsi="Times New Roman" w:cs="Times New Roman"/>
+              <w:sz w:val="28"/>
+              <w:szCs w:val="28"/>
+              <w:lang w:val="ru-RU"/>
+            </w:rPr>
+            <w:t>Рисунок 1.13 – часть программы 1</w:t>
+          </w:r>
+        </w:p>
+        <w:p>
+          <w:pPr>
+            <w:rPr>
+              <w:rFonts w:ascii="Times New Roman" w:hAnsi="Times New Roman" w:cs="Times New Roman"/>
+              <w:sz w:val="28"/>
+              <w:szCs w:val="28"/>
+              <w:lang w:val="ru-RU"/>
+            </w:rPr>
+          </w:pPr>
+        </w:p>
+        <w:p>
+          <w:pPr>
+            <w:rPr>
+              <w:rFonts w:ascii="Times New Roman" w:hAnsi="Times New Roman" w:cs="Times New Roman"/>
+              <w:color w:val="000000" w:themeColor="text1"/>
+              <w:sz w:val="28"/>
+              <w:szCs w:val="28"/>
+              <w:lang w:val="ru-RU"/>
+            </w:rPr>
+          </w:pPr>
+          <w:r>
+            <w:rPr>
+              <w:rFonts w:ascii="Times New Roman" w:hAnsi="Times New Roman" w:cs="Times New Roman"/>
+              <w:color w:val="000000" w:themeColor="text1"/>
+              <w:sz w:val="28"/>
+              <w:szCs w:val="28"/>
+              <w:lang w:val="ru-RU"/>
+            </w:rPr>
+            <w:t>Результат работы программы представлен на рисунке 1</w:t>
+          </w:r>
+          <w:r>
+            <w:rPr>
+              <w:rFonts w:ascii="Times New Roman" w:hAnsi="Times New Roman" w:cs="Times New Roman"/>
+              <w:color w:val="000000" w:themeColor="text1"/>
+              <w:sz w:val="28"/>
+              <w:szCs w:val="28"/>
+              <w:lang w:val="ru-RU"/>
+            </w:rPr>
+            <w:t>.</w:t>
+          </w:r>
+          <w:r>
+            <w:rPr>
+              <w:rFonts w:ascii="Times New Roman" w:hAnsi="Times New Roman" w:cs="Times New Roman"/>
+              <w:color w:val="000000" w:themeColor="text1"/>
+              <w:sz w:val="28"/>
+              <w:szCs w:val="28"/>
+              <w:lang w:val="ru-RU"/>
+            </w:rPr>
+            <w:t>14 – 1.15</w:t>
+          </w:r>
+        </w:p>
+        <w:p>
+          <w:pPr>
+            <w:pStyle w:val="1"/>
+            <w:jc w:val="center"/>
+            <w:rPr>
+              <w:rFonts w:ascii="Times New Roman" w:hAnsi="Times New Roman" w:cs="Times New Roman"/>
+              <w:sz w:val="28"/>
+              <w:szCs w:val="28"/>
+              <w:lang w:val="ru-RU"/>
+            </w:rPr>
+          </w:pPr>
+          <w:r>
+            <w:rPr>
+              <w:rFonts w:ascii="Times New Roman" w:hAnsi="Times New Roman" w:cs="Times New Roman"/>
+              <w:noProof/>
               <w:sz w:val="28"/>
               <w:szCs w:val="28"/>
               <w:lang w:val="en-US"/>
             </w:rPr>
-          </w:pPr>
+            <w:lastRenderedPageBreak/>
+            <w:drawing>
+              <wp:inline distT="0" distB="0" distL="0" distR="0" wp14:anchorId="4AD94AF5" wp14:editId="506FAA2D">
+                <wp:extent cx="5695315" cy="8858250"/>
+                <wp:effectExtent l="0" t="0" r="635" b="0"/>
+                <wp:docPr id="22" name="Рисунок 22"/>
+                <wp:cNvGraphicFramePr>
+                  <a:graphicFrameLocks xmlns:a="http://schemas.openxmlformats.org/drawingml/2006/main" noChangeAspect="1"/>
+                </wp:cNvGraphicFramePr>
+                <a:graphic xmlns:a="http://schemas.openxmlformats.org/drawingml/2006/main">
+                  <a:graphicData uri="http://schemas.openxmlformats.org/drawingml/2006/picture">
+                    <pic:pic xmlns:pic="http://schemas.openxmlformats.org/drawingml/2006/picture">
+                      <pic:nvPicPr>
+                        <pic:cNvPr id="1" name=""/>
+                        <pic:cNvPicPr/>
+                      </pic:nvPicPr>
+                      <pic:blipFill>
+                        <a:blip r:embed="rId18"/>
+                        <a:stretch>
+                          <a:fillRect/>
+                        </a:stretch>
+                      </pic:blipFill>
+                      <pic:spPr>
+                        <a:xfrm>
+                          <a:off x="0" y="0"/>
+                          <a:ext cx="5695315" cy="8858250"/>
+                        </a:xfrm>
+                        <a:prstGeom prst="rect">
+                          <a:avLst/>
+                        </a:prstGeom>
+                      </pic:spPr>
+                    </pic:pic>
+                  </a:graphicData>
+                </a:graphic>
+              </wp:inline>
+            </w:drawing>
+          </w:r>
+        </w:p>
+        <w:p>
+          <w:pPr>
+            <w:jc w:val="center"/>
+            <w:rPr>
+              <w:rFonts w:ascii="Times New Roman" w:hAnsi="Times New Roman" w:cs="Times New Roman"/>
+              <w:sz w:val="28"/>
+              <w:szCs w:val="28"/>
+              <w:lang w:val="ru-RU"/>
+            </w:rPr>
+          </w:pPr>
+          <w:r>
+            <w:rPr>
+              <w:rFonts w:ascii="Times New Roman" w:hAnsi="Times New Roman" w:cs="Times New Roman"/>
+              <w:sz w:val="28"/>
+              <w:szCs w:val="28"/>
+              <w:lang w:val="ru-RU"/>
+            </w:rPr>
+            <w:t>Рисунок 1</w:t>
+          </w:r>
+          <w:r>
+            <w:rPr>
+              <w:rFonts w:ascii="Times New Roman" w:hAnsi="Times New Roman" w:cs="Times New Roman"/>
+              <w:sz w:val="28"/>
+              <w:szCs w:val="28"/>
+              <w:lang w:val="ru-RU"/>
+            </w:rPr>
+            <w:t>.</w:t>
+          </w:r>
+          <w:r>
+            <w:rPr>
+              <w:rFonts w:ascii="Times New Roman" w:hAnsi="Times New Roman" w:cs="Times New Roman"/>
+              <w:sz w:val="28"/>
+              <w:szCs w:val="28"/>
+              <w:lang w:val="ru-RU"/>
+            </w:rPr>
+            <w:t>14</w:t>
+          </w:r>
+          <w:r>
+            <w:rPr>
+              <w:rFonts w:ascii="Times New Roman" w:hAnsi="Times New Roman" w:cs="Times New Roman"/>
+              <w:sz w:val="28"/>
+              <w:szCs w:val="28"/>
+              <w:lang w:val="ru-RU"/>
+            </w:rPr>
+            <w:t xml:space="preserve"> – </w:t>
+          </w:r>
+          <w:r>
+            <w:rPr>
+              <w:rFonts w:ascii="Times New Roman" w:hAnsi="Times New Roman" w:cs="Times New Roman"/>
+              <w:sz w:val="28"/>
+              <w:szCs w:val="28"/>
+              <w:lang w:val="ru-RU"/>
+            </w:rPr>
+            <w:t>Р</w:t>
+          </w:r>
+          <w:r>
+            <w:rPr>
+              <w:rFonts w:ascii="Times New Roman" w:hAnsi="Times New Roman" w:cs="Times New Roman"/>
+              <w:sz w:val="28"/>
+              <w:szCs w:val="28"/>
+              <w:lang w:val="ru-RU"/>
+            </w:rPr>
+            <w:t>езультат выполнения программы</w:t>
+          </w:r>
+          <w:r>
+            <w:rPr>
+              <w:rFonts w:ascii="Times New Roman" w:hAnsi="Times New Roman" w:cs="Times New Roman"/>
+              <w:sz w:val="28"/>
+              <w:szCs w:val="28"/>
+              <w:lang w:val="ru-RU"/>
+            </w:rPr>
+            <w:t xml:space="preserve"> 1</w:t>
+          </w:r>
         </w:p>
         <w:p>
           <w:pPr>
@@ -1383,63 +2476,64 @@
               <w:rFonts w:ascii="Times New Roman" w:hAnsi="Times New Roman" w:cs="Times New Roman"/>
               <w:sz w:val="28"/>
               <w:szCs w:val="28"/>
-              <w:lang w:val="ru-RU"/>
-            </w:rPr>
-            <w:t>Рисунок 1</w:t>
-          </w:r>
-          <w:r>
-            <w:rPr>
-              <w:rFonts w:ascii="Times New Roman" w:hAnsi="Times New Roman" w:cs="Times New Roman"/>
-              <w:sz w:val="28"/>
-              <w:szCs w:val="28"/>
-              <w:lang w:val="ru-RU"/>
-            </w:rPr>
-            <w:t>.</w:t>
-          </w:r>
-          <w:r>
-            <w:rPr>
-              <w:rFonts w:ascii="Times New Roman" w:hAnsi="Times New Roman" w:cs="Times New Roman"/>
-              <w:sz w:val="28"/>
-              <w:szCs w:val="28"/>
               <w:lang w:val="en-US"/>
             </w:rPr>
-            <w:t>5</w:t>
-          </w:r>
-          <w:r>
-            <w:rPr>
-              <w:rFonts w:ascii="Times New Roman" w:hAnsi="Times New Roman" w:cs="Times New Roman"/>
-              <w:sz w:val="28"/>
-              <w:szCs w:val="28"/>
-              <w:lang w:val="ru-RU"/>
-            </w:rPr>
-            <w:t xml:space="preserve"> – </w:t>
-          </w:r>
-          <w:r>
-            <w:rPr>
-              <w:rFonts w:ascii="Times New Roman" w:hAnsi="Times New Roman" w:cs="Times New Roman"/>
-              <w:sz w:val="28"/>
-              <w:szCs w:val="28"/>
-              <w:lang w:val="ru-RU"/>
-            </w:rPr>
-            <w:t>Р</w:t>
-          </w:r>
-          <w:r>
-            <w:rPr>
-              <w:rFonts w:ascii="Times New Roman" w:hAnsi="Times New Roman" w:cs="Times New Roman"/>
-              <w:sz w:val="28"/>
-              <w:szCs w:val="28"/>
-              <w:lang w:val="ru-RU"/>
-            </w:rPr>
-            <w:t>езультат выполнения программы</w:t>
-          </w:r>
-          <w:r>
-            <w:rPr>
-              <w:rFonts w:ascii="Times New Roman" w:hAnsi="Times New Roman" w:cs="Times New Roman"/>
-              <w:sz w:val="28"/>
-              <w:szCs w:val="28"/>
-              <w:lang w:val="ru-RU"/>
-            </w:rPr>
-            <w:t xml:space="preserve"> 1</w:t>
+            <w:lastRenderedPageBreak/>
+            <w:drawing>
+              <wp:inline distT="0" distB="0" distL="0" distR="0" wp14:anchorId="7C6A8F1D" wp14:editId="6D6776F5">
+                <wp:extent cx="5940425" cy="5799455"/>
+                <wp:effectExtent l="0" t="0" r="3175" b="0"/>
+                <wp:docPr id="23" name="Рисунок 23"/>
+                <wp:cNvGraphicFramePr>
+                  <a:graphicFrameLocks xmlns:a="http://schemas.openxmlformats.org/drawingml/2006/main" noChangeAspect="1"/>
+                </wp:cNvGraphicFramePr>
+                <a:graphic xmlns:a="http://schemas.openxmlformats.org/drawingml/2006/main">
+                  <a:graphicData uri="http://schemas.openxmlformats.org/drawingml/2006/picture">
+                    <pic:pic xmlns:pic="http://schemas.openxmlformats.org/drawingml/2006/picture">
+                      <pic:nvPicPr>
+                        <pic:cNvPr id="1" name=""/>
+                        <pic:cNvPicPr/>
+                      </pic:nvPicPr>
+                      <pic:blipFill>
+                        <a:blip r:embed="rId19"/>
+                        <a:stretch>
+                          <a:fillRect/>
+                        </a:stretch>
+                      </pic:blipFill>
+                      <pic:spPr>
+                        <a:xfrm>
+                          <a:off x="0" y="0"/>
+                          <a:ext cx="5940425" cy="5799455"/>
+                        </a:xfrm>
+                        <a:prstGeom prst="rect">
+                          <a:avLst/>
+                        </a:prstGeom>
+                      </pic:spPr>
+                    </pic:pic>
+                  </a:graphicData>
+                </a:graphic>
+              </wp:inline>
+            </w:drawing>
+          </w:r>
+        </w:p>
+        <w:p>
+          <w:pPr>
+            <w:jc w:val="center"/>
+            <w:rPr>
+              <w:rFonts w:ascii="Times New Roman" w:hAnsi="Times New Roman" w:cs="Times New Roman"/>
+              <w:sz w:val="28"/>
+              <w:szCs w:val="28"/>
+              <w:lang w:val="ru-RU"/>
+            </w:rPr>
+          </w:pPr>
+          <w:r>
+            <w:rPr>
+              <w:rFonts w:ascii="Times New Roman" w:hAnsi="Times New Roman" w:cs="Times New Roman"/>
+              <w:sz w:val="28"/>
+              <w:szCs w:val="28"/>
+              <w:lang w:val="ru-RU"/>
+            </w:rPr>
+            <w:t>Рисунок 1.15 – результат выполнения программы 1</w:t>
           </w:r>
         </w:p>
         <w:p>
@@ -1486,8 +2580,9 @@
           <w:szCs w:val="28"/>
           <w:lang w:val="ru-RU"/>
         </w:rPr>
-        <w:t xml:space="preserve">Вывод: в ходе выполнения данной лабораторной работы номер </w:t>
+        <w:t>Вывод</w:t>
       </w:r>
+      <w:proofErr w:type="gramStart"/>
       <w:r>
         <w:rPr>
           <w:rFonts w:ascii="Times New Roman" w:hAnsi="Times New Roman" w:cs="Times New Roman"/>
@@ -1495,33 +2590,9 @@
           <w:szCs w:val="28"/>
           <w:lang w:val="ru-RU"/>
         </w:rPr>
-        <w:t>4</w:t>
+        <w:t>:</w:t>
       </w:r>
       <w:r>
-        <w:rPr>
-          <w:rFonts w:ascii="Times New Roman" w:hAnsi="Times New Roman" w:cs="Times New Roman"/>
-          <w:sz w:val="28"/>
-          <w:szCs w:val="28"/>
-          <w:lang w:val="ru-RU"/>
-        </w:rPr>
-        <w:t>,</w:t>
-      </w:r>
-      <w:r>
-        <w:rPr>
-          <w:rFonts w:ascii="Times New Roman" w:hAnsi="Times New Roman" w:cs="Times New Roman"/>
-          <w:sz w:val="28"/>
-          <w:szCs w:val="28"/>
-          <w:lang w:val="ru-RU"/>
-        </w:rPr>
-        <w:t xml:space="preserve"> мы научились организовывать структуру файла, создавать пользовательские методы</w:t>
-      </w:r>
-      <w:r>
-        <w:rPr>
-          <w:rFonts w:ascii="Times New Roman" w:hAnsi="Times New Roman" w:cs="Times New Roman"/>
-          <w:sz w:val="28"/>
-          <w:szCs w:val="28"/>
-          <w:lang w:val="ru-RU"/>
-        </w:rPr>
         <w:t xml:space="preserve"> </w:t>
       </w:r>
       <w:r>
@@ -1531,35 +2602,7 @@
           <w:szCs w:val="28"/>
           <w:lang w:val="ru-RU"/>
         </w:rPr>
-        <w:t>и организовывать их взаимодействие с полями класса</w:t>
-      </w:r>
-      <w:r>
-        <w:rPr>
-          <w:rFonts w:ascii="Times New Roman" w:hAnsi="Times New Roman" w:cs="Times New Roman"/>
-          <w:sz w:val="28"/>
-          <w:szCs w:val="28"/>
-          <w:lang w:val="ru-RU"/>
-        </w:rPr>
-        <w:t>.</w:t>
-      </w:r>
-      <w:r>
-        <w:rPr>
-          <w:rFonts w:ascii="Times New Roman" w:hAnsi="Times New Roman" w:cs="Times New Roman"/>
-          <w:sz w:val="28"/>
-          <w:szCs w:val="28"/>
-          <w:lang w:val="ru-RU"/>
-        </w:rPr>
-        <w:t xml:space="preserve"> Научились на практике использовать наследование классов и </w:t>
-      </w:r>
-      <w:proofErr w:type="gramStart"/>
-      <w:r>
-        <w:rPr>
-          <w:rFonts w:ascii="Times New Roman" w:hAnsi="Times New Roman" w:cs="Times New Roman"/>
-          <w:sz w:val="28"/>
-          <w:szCs w:val="28"/>
-          <w:lang w:val="ru-RU"/>
-        </w:rPr>
-        <w:t>методов ,</w:t>
+        <w:t>В ходе</w:t>
       </w:r>
       <w:proofErr w:type="gramEnd"/>
       <w:r>
@@ -1569,7 +2612,80 @@
           <w:szCs w:val="28"/>
           <w:lang w:val="ru-RU"/>
         </w:rPr>
-        <w:t xml:space="preserve"> переопределение методов и организацию конструкторов, что позволит в будущем создавать нам более сложные и комплексные программы для решения конкретных задач.</w:t>
+        <w:t xml:space="preserve"> выполнения лабораторной работы по теме "Обобщения и шаблоны" были изучены и освоены основные принципы создания обобщённых типов в .NET, а также концепции шаблонов. Основная цель работы заключалась в получении навыков работы с универсальными шаблонами для создания классов и методов, способных оперировать различными типами данных без необходимости явного указания их во время компиляции.</w:t>
+      </w:r>
+    </w:p>
+    <w:p>
+      <w:pPr>
+        <w:ind w:firstLine="720"/>
+        <w:jc w:val="both"/>
+        <w:rPr>
+          <w:rFonts w:ascii="Times New Roman" w:hAnsi="Times New Roman" w:cs="Times New Roman"/>
+          <w:sz w:val="28"/>
+          <w:szCs w:val="28"/>
+          <w:lang w:val="ru-RU"/>
+        </w:rPr>
+      </w:pPr>
+      <w:r>
+        <w:rPr>
+          <w:rFonts w:ascii="Times New Roman" w:hAnsi="Times New Roman" w:cs="Times New Roman"/>
+          <w:sz w:val="28"/>
+          <w:szCs w:val="28"/>
+          <w:lang w:val="ru-RU"/>
+        </w:rPr>
+        <w:t xml:space="preserve">В ходе работы были изучены теоретические основы универсальных шаблонов, а также их преимущества перед обычными типами. Был рассмотрен пример класса с параметром T универсального типа, что демонстрирует </w:t>
+      </w:r>
+      <w:r>
+        <w:rPr>
+          <w:rFonts w:ascii="Times New Roman" w:hAnsi="Times New Roman" w:cs="Times New Roman"/>
+          <w:sz w:val="28"/>
+          <w:szCs w:val="28"/>
+          <w:lang w:val="ru-RU"/>
+        </w:rPr>
+        <w:lastRenderedPageBreak/>
+        <w:t>возможность создания кода, способного работать с различными типами данных без явного указания этих типов.</w:t>
+      </w:r>
+    </w:p>
+    <w:p>
+      <w:pPr>
+        <w:ind w:firstLine="720"/>
+        <w:jc w:val="both"/>
+        <w:rPr>
+          <w:rFonts w:ascii="Times New Roman" w:hAnsi="Times New Roman" w:cs="Times New Roman"/>
+          <w:sz w:val="28"/>
+          <w:szCs w:val="28"/>
+          <w:lang w:val="ru-RU"/>
+        </w:rPr>
+      </w:pPr>
+      <w:r>
+        <w:rPr>
+          <w:rFonts w:ascii="Times New Roman" w:hAnsi="Times New Roman" w:cs="Times New Roman"/>
+          <w:sz w:val="28"/>
+          <w:szCs w:val="28"/>
+          <w:lang w:val="ru-RU"/>
+        </w:rPr>
+        <w:t>Полученные навыки предоставляют возможность разработки более гибких и универсальных приложений, облегчают процесс поддержки и сопровождения кода за счет его модульности и повышают эффективность использования ресурсов.</w:t>
+      </w:r>
+    </w:p>
+    <w:p>
+      <w:pPr>
+        <w:ind w:firstLine="720"/>
+        <w:jc w:val="both"/>
+        <w:rPr>
+          <w:rFonts w:ascii="Times New Roman" w:hAnsi="Times New Roman" w:cs="Times New Roman"/>
+          <w:sz w:val="28"/>
+          <w:szCs w:val="28"/>
+          <w:lang w:val="ru-RU"/>
+        </w:rPr>
+      </w:pPr>
+      <w:r>
+        <w:rPr>
+          <w:rFonts w:ascii="Times New Roman" w:hAnsi="Times New Roman" w:cs="Times New Roman"/>
+          <w:sz w:val="28"/>
+          <w:szCs w:val="28"/>
+          <w:lang w:val="ru-RU"/>
+        </w:rPr>
+        <w:t>Таким образом, выполнение лабораторной работы позволило овладеть важными инструментами разработки программного обеспечения в среде .NET, что является важным шагом в профессиональном росте разработчика.</w:t>
       </w:r>
     </w:p>
     <w:sectPr>
@@ -1582,6 +2698,127 @@
     </w:sectPr>
   </w:body>
 </w:document>
+</file>
+
+<file path=word/numbering.xml><?xml version="1.0" encoding="utf-8"?>
+<w:numbering xmlns:wpc="http://schemas.microsoft.com/office/word/2010/wordprocessingCanvas" xmlns:cx="http://schemas.microsoft.com/office/drawing/2014/chartex" xmlns:cx1="http://schemas.microsoft.com/office/drawing/2015/9/8/chartex" xmlns:cx2="http://schemas.microsoft.com/office/drawing/2015/10/21/chartex" xmlns:cx3="http://schemas.microsoft.com/office/drawing/2016/5/9/chartex" xmlns:cx4="http://schemas.microsoft.com/office/drawing/2016/5/10/chartex" xmlns:cx5="http://schemas.microsoft.com/office/drawing/2016/5/11/chartex" xmlns:cx6="http://schemas.microsoft.com/office/drawing/2016/5/12/chartex" xmlns:cx7="http://schemas.microsoft.com/office/drawing/2016/5/13/chartex" xmlns:cx8="http://schemas.microsoft.com/office/drawing/2016/5/14/chartex" xmlns:mc="http://schemas.openxmlformats.org/markup-compatibility/2006" xmlns:aink="http://schemas.microsoft.com/office/drawing/2016/ink" xmlns:am3d="http://schemas.microsoft.com/office/drawing/2017/model3d" xmlns:o="urn:schemas-microsoft-com:office:office" xmlns:r="http://schemas.openxmlformats.org/officeDocument/2006/relationships" xmlns:m="http://schemas.openxmlformats.org/officeDocument/2006/math" xmlns:v="urn:schemas-microsoft-com:vml" xmlns:wp14="http://schemas.microsoft.com/office/word/2010/wordprocessingDrawing" xmlns:wp="http://schemas.openxmlformats.org/drawingml/2006/wordprocessingDrawing" xmlns:w10="urn:schemas-microsoft-com:office:word" xmlns:w="http://schemas.openxmlformats.org/wordprocessingml/2006/main" xmlns:w14="http://schemas.microsoft.com/office/word/2010/wordml" xmlns:w15="http://schemas.microsoft.com/office/word/2012/wordml" xmlns:w16cex="http://schemas.microsoft.com/office/word/2018/wordml/cex" xmlns:w16cid="http://schemas.microsoft.com/office/word/2016/wordml/cid" xmlns:w16="http://schemas.microsoft.com/office/word/2018/wordml" xmlns:w16sdtdh="http://schemas.microsoft.com/office/word/2020/wordml/sdtdatahash" xmlns:w16se="http://schemas.microsoft.com/office/word/2015/wordml/symex" xmlns:wpg="http://schemas.microsoft.com/office/word/2010/wordprocessingGroup" xmlns:wpi="http://schemas.microsoft.com/office/word/2010/wordprocessingInk" xmlns:wne="http://schemas.microsoft.com/office/word/2006/wordml" xmlns:wps="http://schemas.microsoft.com/office/word/2010/wordprocessingShape" mc:Ignorable="w14 w15 w16se w16cid w16 w16cex w16sdtdh wp14">
+  <w:abstractNum w:abstractNumId="0" w15:restartNumberingAfterBreak="0">
+    <w:nsid w:val="402160DE"/>
+    <w:multiLevelType w:val="hybridMultilevel"/>
+    <w:tmpl w:val="04581AE4"/>
+    <w:lvl w:ilvl="0" w:tplc="20000001">
+      <w:start w:val="1"/>
+      <w:numFmt w:val="bullet"/>
+      <w:lvlText w:val=""/>
+      <w:lvlJc w:val="left"/>
+      <w:pPr>
+        <w:ind w:left="1440" w:hanging="360"/>
+      </w:pPr>
+      <w:rPr>
+        <w:rFonts w:ascii="Symbol" w:hAnsi="Symbol" w:hint="default"/>
+      </w:rPr>
+    </w:lvl>
+    <w:lvl w:ilvl="1" w:tplc="20000003" w:tentative="1">
+      <w:start w:val="1"/>
+      <w:numFmt w:val="bullet"/>
+      <w:lvlText w:val="o"/>
+      <w:lvlJc w:val="left"/>
+      <w:pPr>
+        <w:ind w:left="2160" w:hanging="360"/>
+      </w:pPr>
+      <w:rPr>
+        <w:rFonts w:ascii="Courier New" w:hAnsi="Courier New" w:cs="Courier New" w:hint="default"/>
+      </w:rPr>
+    </w:lvl>
+    <w:lvl w:ilvl="2" w:tplc="20000005" w:tentative="1">
+      <w:start w:val="1"/>
+      <w:numFmt w:val="bullet"/>
+      <w:lvlText w:val=""/>
+      <w:lvlJc w:val="left"/>
+      <w:pPr>
+        <w:ind w:left="2880" w:hanging="360"/>
+      </w:pPr>
+      <w:rPr>
+        <w:rFonts w:ascii="Wingdings" w:hAnsi="Wingdings" w:hint="default"/>
+      </w:rPr>
+    </w:lvl>
+    <w:lvl w:ilvl="3" w:tplc="20000001" w:tentative="1">
+      <w:start w:val="1"/>
+      <w:numFmt w:val="bullet"/>
+      <w:lvlText w:val=""/>
+      <w:lvlJc w:val="left"/>
+      <w:pPr>
+        <w:ind w:left="3600" w:hanging="360"/>
+      </w:pPr>
+      <w:rPr>
+        <w:rFonts w:ascii="Symbol" w:hAnsi="Symbol" w:hint="default"/>
+      </w:rPr>
+    </w:lvl>
+    <w:lvl w:ilvl="4" w:tplc="20000003" w:tentative="1">
+      <w:start w:val="1"/>
+      <w:numFmt w:val="bullet"/>
+      <w:lvlText w:val="o"/>
+      <w:lvlJc w:val="left"/>
+      <w:pPr>
+        <w:ind w:left="4320" w:hanging="360"/>
+      </w:pPr>
+      <w:rPr>
+        <w:rFonts w:ascii="Courier New" w:hAnsi="Courier New" w:cs="Courier New" w:hint="default"/>
+      </w:rPr>
+    </w:lvl>
+    <w:lvl w:ilvl="5" w:tplc="20000005" w:tentative="1">
+      <w:start w:val="1"/>
+      <w:numFmt w:val="bullet"/>
+      <w:lvlText w:val=""/>
+      <w:lvlJc w:val="left"/>
+      <w:pPr>
+        <w:ind w:left="5040" w:hanging="360"/>
+      </w:pPr>
+      <w:rPr>
+        <w:rFonts w:ascii="Wingdings" w:hAnsi="Wingdings" w:hint="default"/>
+      </w:rPr>
+    </w:lvl>
+    <w:lvl w:ilvl="6" w:tplc="20000001" w:tentative="1">
+      <w:start w:val="1"/>
+      <w:numFmt w:val="bullet"/>
+      <w:lvlText w:val=""/>
+      <w:lvlJc w:val="left"/>
+      <w:pPr>
+        <w:ind w:left="5760" w:hanging="360"/>
+      </w:pPr>
+      <w:rPr>
+        <w:rFonts w:ascii="Symbol" w:hAnsi="Symbol" w:hint="default"/>
+      </w:rPr>
+    </w:lvl>
+    <w:lvl w:ilvl="7" w:tplc="20000003" w:tentative="1">
+      <w:start w:val="1"/>
+      <w:numFmt w:val="bullet"/>
+      <w:lvlText w:val="o"/>
+      <w:lvlJc w:val="left"/>
+      <w:pPr>
+        <w:ind w:left="6480" w:hanging="360"/>
+      </w:pPr>
+      <w:rPr>
+        <w:rFonts w:ascii="Courier New" w:hAnsi="Courier New" w:cs="Courier New" w:hint="default"/>
+      </w:rPr>
+    </w:lvl>
+    <w:lvl w:ilvl="8" w:tplc="20000005" w:tentative="1">
+      <w:start w:val="1"/>
+      <w:numFmt w:val="bullet"/>
+      <w:lvlText w:val=""/>
+      <w:lvlJc w:val="left"/>
+      <w:pPr>
+        <w:ind w:left="7200" w:hanging="360"/>
+      </w:pPr>
+      <w:rPr>
+        <w:rFonts w:ascii="Wingdings" w:hAnsi="Wingdings" w:hint="default"/>
+      </w:rPr>
+    </w:lvl>
+  </w:abstractNum>
+  <w:num w:numId="1">
+    <w:abstractNumId w:val="0"/>
+  </w:num>
+</w:numbering>
 </file>
 
 <file path=word/styles.xml><?xml version="1.0" encoding="utf-8"?>
@@ -2261,6 +3498,17 @@
       <w:color w:val="2F5496" w:themeColor="accent1" w:themeShade="BF"/>
     </w:rPr>
   </w:style>
+  <w:style w:type="paragraph" w:styleId="a9">
+    <w:name w:val="List Paragraph"/>
+    <w:basedOn w:val="a"/>
+    <w:uiPriority w:val="34"/>
+    <w:qFormat/>
+    <w:rsid w:val="00B837A3"/>
+    <w:pPr>
+      <w:ind w:left="720"/>
+      <w:contextualSpacing/>
+    </w:pPr>
+  </w:style>
 </w:styles>
 </file>
 

</xml_diff>